<commit_message>
Sistēmas nefunkcionālās prasības - Dokumentācija
</commit_message>
<xml_diff>
--- a/Kvalifikācijas_eksāmena_tehniskā_dokumentācija_Stifurska_k.docx
+++ b/Kvalifikācijas_eksāmena_tehniskā_dokumentācija_Stifurska_k.docx
@@ -15,8 +15,6 @@
           <w:sz w:val="10"/>
         </w:rPr>
       </w:pPr>
-      <w:bookmarkStart w:id="0" w:name="_GoBack"/>
-      <w:bookmarkEnd w:id="0"/>
       <w:r>
         <w:rPr>
           <w:noProof/>
@@ -837,7 +835,6 @@
               <w:color w:val="auto"/>
               <w:sz w:val="28"/>
               <w:szCs w:val="28"/>
-              <w:lang w:val="lv-LV"/>
             </w:rPr>
           </w:pPr>
           <w:r>
@@ -886,7 +883,7 @@
             </w:rPr>
             <w:fldChar w:fldCharType="separate"/>
           </w:r>
-          <w:hyperlink w:anchor="_Toc130473576" w:history="1">
+          <w:hyperlink w:anchor="_Toc130843754" w:history="1">
             <w:r>
               <w:rPr>
                 <w:rStyle w:val="ab"/>
@@ -913,7 +910,7 @@
                 <w:noProof/>
                 <w:webHidden/>
               </w:rPr>
-              <w:instrText xml:space="preserve"> PAGEREF _Toc130473576 \h </w:instrText>
+              <w:instrText xml:space="preserve"> PAGEREF _Toc130843754 \h </w:instrText>
             </w:r>
             <w:r>
               <w:rPr>
@@ -958,7 +955,7 @@
               <w:lang w:val="ru-RU" w:eastAsia="ru-RU"/>
             </w:rPr>
           </w:pPr>
-          <w:hyperlink w:anchor="_Toc130473577" w:history="1">
+          <w:hyperlink w:anchor="_Toc130843755" w:history="1">
             <w:r>
               <w:rPr>
                 <w:rStyle w:val="ab"/>
@@ -1001,7 +998,7 @@
                 <w:noProof/>
                 <w:webHidden/>
               </w:rPr>
-              <w:instrText xml:space="preserve"> PAGEREF _Toc130473577 \h </w:instrText>
+              <w:instrText xml:space="preserve"> PAGEREF _Toc130843755 \h </w:instrText>
             </w:r>
             <w:r>
               <w:rPr>
@@ -1046,7 +1043,7 @@
               <w:lang w:val="ru-RU" w:eastAsia="ru-RU"/>
             </w:rPr>
           </w:pPr>
-          <w:hyperlink w:anchor="_Toc130473578" w:history="1">
+          <w:hyperlink w:anchor="_Toc130843756" w:history="1">
             <w:r>
               <w:rPr>
                 <w:rStyle w:val="ab"/>
@@ -1089,7 +1086,7 @@
                 <w:noProof/>
                 <w:webHidden/>
               </w:rPr>
-              <w:instrText xml:space="preserve"> PAGEREF _Toc130473578 \h </w:instrText>
+              <w:instrText xml:space="preserve"> PAGEREF _Toc130843756 \h </w:instrText>
             </w:r>
             <w:r>
               <w:rPr>
@@ -1134,7 +1131,7 @@
               <w:lang w:val="ru-RU" w:eastAsia="ru-RU"/>
             </w:rPr>
           </w:pPr>
-          <w:hyperlink w:anchor="_Toc130473579" w:history="1">
+          <w:hyperlink w:anchor="_Toc130843757" w:history="1">
             <w:r>
               <w:rPr>
                 <w:rStyle w:val="ab"/>
@@ -1177,7 +1174,7 @@
                 <w:noProof/>
                 <w:webHidden/>
               </w:rPr>
-              <w:instrText xml:space="preserve"> PAGEREF _Toc130473579 \h </w:instrText>
+              <w:instrText xml:space="preserve"> PAGEREF _Toc130843757 \h </w:instrText>
             </w:r>
             <w:r>
               <w:rPr>
@@ -1222,7 +1219,7 @@
               <w:lang w:val="ru-RU" w:eastAsia="ru-RU"/>
             </w:rPr>
           </w:pPr>
-          <w:hyperlink w:anchor="_Toc130473580" w:history="1">
+          <w:hyperlink w:anchor="_Toc130843758" w:history="1">
             <w:r>
               <w:rPr>
                 <w:rStyle w:val="ab"/>
@@ -1265,7 +1262,7 @@
                 <w:noProof/>
                 <w:webHidden/>
               </w:rPr>
-              <w:instrText xml:space="preserve"> PAGEREF _Toc130473580 \h </w:instrText>
+              <w:instrText xml:space="preserve"> PAGEREF _Toc130843758 \h </w:instrText>
             </w:r>
             <w:r>
               <w:rPr>
@@ -1310,7 +1307,7 @@
               <w:lang w:val="ru-RU" w:eastAsia="ru-RU"/>
             </w:rPr>
           </w:pPr>
-          <w:hyperlink w:anchor="_Toc130473581" w:history="1">
+          <w:hyperlink w:anchor="_Toc130843759" w:history="1">
             <w:r>
               <w:rPr>
                 <w:rStyle w:val="ab"/>
@@ -1353,7 +1350,7 @@
                 <w:noProof/>
                 <w:webHidden/>
               </w:rPr>
-              <w:instrText xml:space="preserve"> PAGEREF _Toc130473581 \h </w:instrText>
+              <w:instrText xml:space="preserve"> PAGEREF _Toc130843759 \h </w:instrText>
             </w:r>
             <w:r>
               <w:rPr>
@@ -1398,7 +1395,7 @@
               <w:lang w:val="ru-RU" w:eastAsia="ru-RU"/>
             </w:rPr>
           </w:pPr>
-          <w:hyperlink w:anchor="_Toc130473582" w:history="1">
+          <w:hyperlink w:anchor="_Toc130843760" w:history="1">
             <w:r>
               <w:rPr>
                 <w:rStyle w:val="ab"/>
@@ -1456,7 +1453,7 @@
                 <w:noProof/>
                 <w:webHidden/>
               </w:rPr>
-              <w:instrText xml:space="preserve"> PAGEREF _Toc130473582 \h </w:instrText>
+              <w:instrText xml:space="preserve"> PAGEREF _Toc130843760 \h </w:instrText>
             </w:r>
             <w:r>
               <w:rPr>
@@ -1501,7 +1498,7 @@
               <w:lang w:val="ru-RU" w:eastAsia="ru-RU"/>
             </w:rPr>
           </w:pPr>
-          <w:hyperlink w:anchor="_Toc130473583" w:history="1">
+          <w:hyperlink w:anchor="_Toc130843761" w:history="1">
             <w:r>
               <w:rPr>
                 <w:rStyle w:val="ab"/>
@@ -1524,14 +1521,7 @@
                 <w:rStyle w:val="ab"/>
                 <w:noProof/>
               </w:rPr>
-              <w:t>Pā</w:t>
-            </w:r>
-            <w:r>
-              <w:rPr>
-                <w:rStyle w:val="ab"/>
-                <w:noProof/>
-              </w:rPr>
-              <w:t>rdevēja reģistrācija sistēmā</w:t>
+              <w:t>Pārdevēja reģistrācija sistēmā</w:t>
             </w:r>
             <w:r>
               <w:rPr>
@@ -1552,7 +1542,7 @@
                 <w:noProof/>
                 <w:webHidden/>
               </w:rPr>
-              <w:instrText xml:space="preserve"> PAGEREF _Toc130473583 \h </w:instrText>
+              <w:instrText xml:space="preserve"> PAGEREF _Toc130843761 \h </w:instrText>
             </w:r>
             <w:r>
               <w:rPr>
@@ -1597,7 +1587,7 @@
               <w:lang w:val="ru-RU" w:eastAsia="ru-RU"/>
             </w:rPr>
           </w:pPr>
-          <w:hyperlink w:anchor="_Toc130473584" w:history="1">
+          <w:hyperlink w:anchor="_Toc130843762" w:history="1">
             <w:r>
               <w:rPr>
                 <w:rStyle w:val="ab"/>
@@ -1619,14 +1609,7 @@
                 <w:rStyle w:val="ab"/>
                 <w:noProof/>
               </w:rPr>
-              <w:t>Pre</w:t>
-            </w:r>
-            <w:r>
-              <w:rPr>
-                <w:rStyle w:val="ab"/>
-                <w:noProof/>
-              </w:rPr>
-              <w:t>ču reģistrācija sistēmā</w:t>
+              <w:t>Preču reģistrācija sistēmā</w:t>
             </w:r>
             <w:r>
               <w:rPr>
@@ -1647,7 +1630,7 @@
                 <w:noProof/>
                 <w:webHidden/>
               </w:rPr>
-              <w:instrText xml:space="preserve"> PAGEREF _Toc130473584 \h </w:instrText>
+              <w:instrText xml:space="preserve"> PAGEREF _Toc130843762 \h </w:instrText>
             </w:r>
             <w:r>
               <w:rPr>
@@ -1692,7 +1675,7 @@
               <w:lang w:val="ru-RU" w:eastAsia="ru-RU"/>
             </w:rPr>
           </w:pPr>
-          <w:hyperlink w:anchor="_Toc130473585" w:history="1">
+          <w:hyperlink w:anchor="_Toc130843763" w:history="1">
             <w:r>
               <w:rPr>
                 <w:rStyle w:val="ab"/>
@@ -1735,7 +1718,7 @@
                 <w:noProof/>
                 <w:webHidden/>
               </w:rPr>
-              <w:instrText xml:space="preserve"> PAGEREF _Toc130473585 \h </w:instrText>
+              <w:instrText xml:space="preserve"> PAGEREF _Toc130843763 \h </w:instrText>
             </w:r>
             <w:r>
               <w:rPr>
@@ -1780,7 +1763,7 @@
               <w:lang w:val="ru-RU" w:eastAsia="ru-RU"/>
             </w:rPr>
           </w:pPr>
-          <w:hyperlink w:anchor="_Toc130473586" w:history="1">
+          <w:hyperlink w:anchor="_Toc130843764" w:history="1">
             <w:r>
               <w:rPr>
                 <w:rStyle w:val="ab"/>
@@ -1823,7 +1806,7 @@
                 <w:noProof/>
                 <w:webHidden/>
               </w:rPr>
-              <w:instrText xml:space="preserve"> PAGEREF _Toc130473586 \h </w:instrText>
+              <w:instrText xml:space="preserve"> PAGEREF _Toc130843764 \h </w:instrText>
             </w:r>
             <w:r>
               <w:rPr>
@@ -1868,7 +1851,7 @@
               <w:lang w:val="ru-RU" w:eastAsia="ru-RU"/>
             </w:rPr>
           </w:pPr>
-          <w:hyperlink w:anchor="_Toc130473587" w:history="1">
+          <w:hyperlink w:anchor="_Toc130843765" w:history="1">
             <w:r>
               <w:rPr>
                 <w:rStyle w:val="ab"/>
@@ -1911,7 +1894,7 @@
                 <w:noProof/>
                 <w:webHidden/>
               </w:rPr>
-              <w:instrText xml:space="preserve"> PAGEREF _Toc130473587 \h </w:instrText>
+              <w:instrText xml:space="preserve"> PAGEREF _Toc130843765 \h </w:instrText>
             </w:r>
             <w:r>
               <w:rPr>
@@ -1956,7 +1939,7 @@
               <w:lang w:val="ru-RU" w:eastAsia="ru-RU"/>
             </w:rPr>
           </w:pPr>
-          <w:hyperlink w:anchor="_Toc130473588" w:history="1">
+          <w:hyperlink w:anchor="_Toc130843766" w:history="1">
             <w:r>
               <w:rPr>
                 <w:rStyle w:val="ab"/>
@@ -2015,7 +1998,7 @@
                 <w:noProof/>
                 <w:webHidden/>
               </w:rPr>
-              <w:instrText xml:space="preserve"> PAGEREF _Toc130473588 \h </w:instrText>
+              <w:instrText xml:space="preserve"> PAGEREF _Toc130843766 \h </w:instrText>
             </w:r>
             <w:r>
               <w:rPr>
@@ -2060,7 +2043,7 @@
               <w:lang w:val="ru-RU" w:eastAsia="ru-RU"/>
             </w:rPr>
           </w:pPr>
-          <w:hyperlink w:anchor="_Toc130473589" w:history="1">
+          <w:hyperlink w:anchor="_Toc130843767" w:history="1">
             <w:r>
               <w:rPr>
                 <w:rStyle w:val="ab"/>
@@ -2103,7 +2086,7 @@
                 <w:noProof/>
                 <w:webHidden/>
               </w:rPr>
-              <w:instrText xml:space="preserve"> PAGEREF _Toc130473589 \h </w:instrText>
+              <w:instrText xml:space="preserve"> PAGEREF _Toc130843767 \h </w:instrText>
             </w:r>
             <w:r>
               <w:rPr>
@@ -2148,7 +2131,7 @@
               <w:lang w:val="ru-RU" w:eastAsia="ru-RU"/>
             </w:rPr>
           </w:pPr>
-          <w:hyperlink w:anchor="_Toc130473590" w:history="1">
+          <w:hyperlink w:anchor="_Toc130843768" w:history="1">
             <w:r>
               <w:rPr>
                 <w:rStyle w:val="ab"/>
@@ -2191,7 +2174,7 @@
                 <w:noProof/>
                 <w:webHidden/>
               </w:rPr>
-              <w:instrText xml:space="preserve"> PAGEREF _Toc130473590 \h </w:instrText>
+              <w:instrText xml:space="preserve"> PAGEREF _Toc130843768 \h </w:instrText>
             </w:r>
             <w:r>
               <w:rPr>
@@ -2236,7 +2219,7 @@
               <w:lang w:val="ru-RU" w:eastAsia="ru-RU"/>
             </w:rPr>
           </w:pPr>
-          <w:hyperlink w:anchor="_Toc130473591" w:history="1">
+          <w:hyperlink w:anchor="_Toc130843769" w:history="1">
             <w:r>
               <w:rPr>
                 <w:rStyle w:val="ab"/>
@@ -2294,7 +2277,7 @@
                 <w:noProof/>
                 <w:webHidden/>
               </w:rPr>
-              <w:instrText xml:space="preserve"> PAGEREF _Toc130473591 \h </w:instrText>
+              <w:instrText xml:space="preserve"> PAGEREF _Toc130843769 \h </w:instrText>
             </w:r>
             <w:r>
               <w:rPr>
@@ -2339,7 +2322,7 @@
               <w:lang w:val="ru-RU" w:eastAsia="ru-RU"/>
             </w:rPr>
           </w:pPr>
-          <w:hyperlink w:anchor="_Toc130473592" w:history="1">
+          <w:hyperlink w:anchor="_Toc130843770" w:history="1">
             <w:r>
               <w:rPr>
                 <w:rStyle w:val="ab"/>
@@ -2391,7 +2374,7 @@
                 <w:noProof/>
                 <w:webHidden/>
               </w:rPr>
-              <w:instrText xml:space="preserve"> PAGEREF _Toc130473592 \h </w:instrText>
+              <w:instrText xml:space="preserve"> PAGEREF _Toc130843770 \h </w:instrText>
             </w:r>
             <w:r>
               <w:rPr>
@@ -2436,7 +2419,7 @@
               <w:lang w:val="ru-RU" w:eastAsia="ru-RU"/>
             </w:rPr>
           </w:pPr>
-          <w:hyperlink w:anchor="_Toc130473593" w:history="1">
+          <w:hyperlink w:anchor="_Toc130843771" w:history="1">
             <w:r>
               <w:rPr>
                 <w:rStyle w:val="ab"/>
@@ -2488,7 +2471,7 @@
                 <w:noProof/>
                 <w:webHidden/>
               </w:rPr>
-              <w:instrText xml:space="preserve"> PAGEREF _Toc130473593 \h </w:instrText>
+              <w:instrText xml:space="preserve"> PAGEREF _Toc130843771 \h </w:instrText>
             </w:r>
             <w:r>
               <w:rPr>
@@ -2533,7 +2516,7 @@
               <w:lang w:val="ru-RU" w:eastAsia="ru-RU"/>
             </w:rPr>
           </w:pPr>
-          <w:hyperlink w:anchor="_Toc130473594" w:history="1">
+          <w:hyperlink w:anchor="_Toc130843772" w:history="1">
             <w:r>
               <w:rPr>
                 <w:rStyle w:val="ab"/>
@@ -2557,15 +2540,7 @@
                 <w:noProof/>
                 <w:lang w:val="en-US"/>
               </w:rPr>
-              <w:t>Kategoriju apakšs</w:t>
-            </w:r>
-            <w:r>
-              <w:rPr>
-                <w:rStyle w:val="ab"/>
-                <w:noProof/>
-                <w:lang w:val="en-US"/>
-              </w:rPr>
-              <w:t>adaļu dzēšana no datu bāzes</w:t>
+              <w:t>Kategoriju apakšsadaļu dzēšana no datu bāzes</w:t>
             </w:r>
             <w:r>
               <w:rPr>
@@ -2586,7 +2561,7 @@
                 <w:noProof/>
                 <w:webHidden/>
               </w:rPr>
-              <w:instrText xml:space="preserve"> PAGEREF _Toc130473594 \h </w:instrText>
+              <w:instrText xml:space="preserve"> PAGEREF _Toc130843772 \h </w:instrText>
             </w:r>
             <w:r>
               <w:rPr>
@@ -2631,7 +2606,7 @@
               <w:lang w:val="ru-RU" w:eastAsia="ru-RU"/>
             </w:rPr>
           </w:pPr>
-          <w:hyperlink w:anchor="_Toc130473595" w:history="1">
+          <w:hyperlink w:anchor="_Toc130843773" w:history="1">
             <w:r>
               <w:rPr>
                 <w:rStyle w:val="ab"/>
@@ -2676,7 +2651,7 @@
                 <w:noProof/>
                 <w:webHidden/>
               </w:rPr>
-              <w:instrText xml:space="preserve"> PAGEREF _Toc130473595 \h </w:instrText>
+              <w:instrText xml:space="preserve"> PAGEREF _Toc130843773 \h </w:instrText>
             </w:r>
             <w:r>
               <w:rPr>
@@ -2721,7 +2696,7 @@
               <w:lang w:val="ru-RU" w:eastAsia="ru-RU"/>
             </w:rPr>
           </w:pPr>
-          <w:hyperlink w:anchor="_Toc130473596" w:history="1">
+          <w:hyperlink w:anchor="_Toc130843774" w:history="1">
             <w:r>
               <w:rPr>
                 <w:rStyle w:val="ab"/>
@@ -2766,7 +2741,7 @@
                 <w:noProof/>
                 <w:webHidden/>
               </w:rPr>
-              <w:instrText xml:space="preserve"> PAGEREF _Toc130473596 \h </w:instrText>
+              <w:instrText xml:space="preserve"> PAGEREF _Toc130843774 \h </w:instrText>
             </w:r>
             <w:r>
               <w:rPr>
@@ -2811,7 +2786,7 @@
               <w:lang w:val="ru-RU" w:eastAsia="ru-RU"/>
             </w:rPr>
           </w:pPr>
-          <w:hyperlink w:anchor="_Toc130473597" w:history="1">
+          <w:hyperlink w:anchor="_Toc130843775" w:history="1">
             <w:r>
               <w:rPr>
                 <w:rStyle w:val="ab"/>
@@ -2828,6 +2803,7 @@
               </w:rPr>
               <w:tab/>
             </w:r>
+            <w:bookmarkStart w:id="0" w:name="_GoBack"/>
             <w:r>
               <w:rPr>
                 <w:rStyle w:val="ab"/>
@@ -2835,6 +2811,7 @@
               </w:rPr>
               <w:t>Sistēmas nefunkcionālās prasības</w:t>
             </w:r>
+            <w:bookmarkEnd w:id="0"/>
             <w:r>
               <w:rPr>
                 <w:noProof/>
@@ -2854,7 +2831,530 @@
                 <w:noProof/>
                 <w:webHidden/>
               </w:rPr>
-              <w:instrText xml:space="preserve"> PAGEREF _Toc130473597 \h </w:instrText>
+              <w:instrText xml:space="preserve"> PAGEREF _Toc130843775 \h </w:instrText>
+            </w:r>
+            <w:r>
+              <w:rPr>
+                <w:noProof/>
+                <w:webHidden/>
+              </w:rPr>
+            </w:r>
+            <w:r>
+              <w:rPr>
+                <w:noProof/>
+                <w:webHidden/>
+              </w:rPr>
+              <w:fldChar w:fldCharType="separate"/>
+            </w:r>
+            <w:r>
+              <w:rPr>
+                <w:noProof/>
+                <w:webHidden/>
+              </w:rPr>
+              <w:t>16</w:t>
+            </w:r>
+            <w:r>
+              <w:rPr>
+                <w:noProof/>
+                <w:webHidden/>
+              </w:rPr>
+              <w:fldChar w:fldCharType="end"/>
+            </w:r>
+          </w:hyperlink>
+        </w:p>
+        <w:p>
+          <w:pPr>
+            <w:pStyle w:val="31"/>
+            <w:tabs>
+              <w:tab w:val="left" w:pos="1320"/>
+              <w:tab w:val="right" w:leader="dot" w:pos="9344"/>
+            </w:tabs>
+            <w:rPr>
+              <w:rFonts w:asciiTheme="minorHAnsi" w:eastAsiaTheme="minorEastAsia" w:hAnsiTheme="minorHAnsi" w:cstheme="minorBidi"/>
+              <w:noProof/>
+              <w:sz w:val="22"/>
+              <w:lang w:val="ru-RU" w:eastAsia="ru-RU"/>
+            </w:rPr>
+          </w:pPr>
+          <w:hyperlink w:anchor="_Toc130843776" w:history="1">
+            <w:r>
+              <w:rPr>
+                <w:rStyle w:val="ab"/>
+                <w:noProof/>
+              </w:rPr>
+              <w:t>2.3.1.</w:t>
+            </w:r>
+            <w:r>
+              <w:rPr>
+                <w:rFonts w:asciiTheme="minorHAnsi" w:eastAsiaTheme="minorEastAsia" w:hAnsiTheme="minorHAnsi" w:cstheme="minorBidi"/>
+                <w:noProof/>
+                <w:sz w:val="22"/>
+                <w:lang w:val="ru-RU" w:eastAsia="ru-RU"/>
+              </w:rPr>
+              <w:tab/>
+            </w:r>
+            <w:r>
+              <w:rPr>
+                <w:rStyle w:val="ab"/>
+                <w:noProof/>
+              </w:rPr>
+              <w:t>Veiktspēja</w:t>
+            </w:r>
+            <w:r>
+              <w:rPr>
+                <w:noProof/>
+                <w:webHidden/>
+              </w:rPr>
+              <w:tab/>
+            </w:r>
+            <w:r>
+              <w:rPr>
+                <w:noProof/>
+                <w:webHidden/>
+              </w:rPr>
+              <w:fldChar w:fldCharType="begin"/>
+            </w:r>
+            <w:r>
+              <w:rPr>
+                <w:noProof/>
+                <w:webHidden/>
+              </w:rPr>
+              <w:instrText xml:space="preserve"> PAGEREF _Toc130843776 \h </w:instrText>
+            </w:r>
+            <w:r>
+              <w:rPr>
+                <w:noProof/>
+                <w:webHidden/>
+              </w:rPr>
+            </w:r>
+            <w:r>
+              <w:rPr>
+                <w:noProof/>
+                <w:webHidden/>
+              </w:rPr>
+              <w:fldChar w:fldCharType="separate"/>
+            </w:r>
+            <w:r>
+              <w:rPr>
+                <w:noProof/>
+                <w:webHidden/>
+              </w:rPr>
+              <w:t>16</w:t>
+            </w:r>
+            <w:r>
+              <w:rPr>
+                <w:noProof/>
+                <w:webHidden/>
+              </w:rPr>
+              <w:fldChar w:fldCharType="end"/>
+            </w:r>
+          </w:hyperlink>
+        </w:p>
+        <w:p>
+          <w:pPr>
+            <w:pStyle w:val="31"/>
+            <w:tabs>
+              <w:tab w:val="left" w:pos="1320"/>
+              <w:tab w:val="right" w:leader="dot" w:pos="9344"/>
+            </w:tabs>
+            <w:rPr>
+              <w:rFonts w:asciiTheme="minorHAnsi" w:eastAsiaTheme="minorEastAsia" w:hAnsiTheme="minorHAnsi" w:cstheme="minorBidi"/>
+              <w:noProof/>
+              <w:sz w:val="22"/>
+              <w:lang w:val="ru-RU" w:eastAsia="ru-RU"/>
+            </w:rPr>
+          </w:pPr>
+          <w:hyperlink w:anchor="_Toc130843777" w:history="1">
+            <w:r>
+              <w:rPr>
+                <w:rStyle w:val="ab"/>
+                <w:noProof/>
+                <w:lang w:val="ru-RU"/>
+              </w:rPr>
+              <w:t>2.3.2.</w:t>
+            </w:r>
+            <w:r>
+              <w:rPr>
+                <w:rFonts w:asciiTheme="minorHAnsi" w:eastAsiaTheme="minorEastAsia" w:hAnsiTheme="minorHAnsi" w:cstheme="minorBidi"/>
+                <w:noProof/>
+                <w:sz w:val="22"/>
+                <w:lang w:val="ru-RU" w:eastAsia="ru-RU"/>
+              </w:rPr>
+              <w:tab/>
+            </w:r>
+            <w:r>
+              <w:rPr>
+                <w:rStyle w:val="ab"/>
+                <w:noProof/>
+                <w:lang w:val="ru-RU"/>
+              </w:rPr>
+              <w:t>Drošība</w:t>
+            </w:r>
+            <w:r>
+              <w:rPr>
+                <w:noProof/>
+                <w:webHidden/>
+              </w:rPr>
+              <w:tab/>
+            </w:r>
+            <w:r>
+              <w:rPr>
+                <w:noProof/>
+                <w:webHidden/>
+              </w:rPr>
+              <w:fldChar w:fldCharType="begin"/>
+            </w:r>
+            <w:r>
+              <w:rPr>
+                <w:noProof/>
+                <w:webHidden/>
+              </w:rPr>
+              <w:instrText xml:space="preserve"> PAGEREF _Toc130843777 \h </w:instrText>
+            </w:r>
+            <w:r>
+              <w:rPr>
+                <w:noProof/>
+                <w:webHidden/>
+              </w:rPr>
+            </w:r>
+            <w:r>
+              <w:rPr>
+                <w:noProof/>
+                <w:webHidden/>
+              </w:rPr>
+              <w:fldChar w:fldCharType="separate"/>
+            </w:r>
+            <w:r>
+              <w:rPr>
+                <w:noProof/>
+                <w:webHidden/>
+              </w:rPr>
+              <w:t>16</w:t>
+            </w:r>
+            <w:r>
+              <w:rPr>
+                <w:noProof/>
+                <w:webHidden/>
+              </w:rPr>
+              <w:fldChar w:fldCharType="end"/>
+            </w:r>
+          </w:hyperlink>
+        </w:p>
+        <w:p>
+          <w:pPr>
+            <w:pStyle w:val="31"/>
+            <w:tabs>
+              <w:tab w:val="left" w:pos="1320"/>
+              <w:tab w:val="right" w:leader="dot" w:pos="9344"/>
+            </w:tabs>
+            <w:rPr>
+              <w:rFonts w:asciiTheme="minorHAnsi" w:eastAsiaTheme="minorEastAsia" w:hAnsiTheme="minorHAnsi" w:cstheme="minorBidi"/>
+              <w:noProof/>
+              <w:sz w:val="22"/>
+              <w:lang w:val="ru-RU" w:eastAsia="ru-RU"/>
+            </w:rPr>
+          </w:pPr>
+          <w:hyperlink w:anchor="_Toc130843778" w:history="1">
+            <w:r>
+              <w:rPr>
+                <w:rStyle w:val="ab"/>
+                <w:noProof/>
+                <w:lang w:val="en-US"/>
+              </w:rPr>
+              <w:t>2.2.3.</w:t>
+            </w:r>
+            <w:r>
+              <w:rPr>
+                <w:rFonts w:asciiTheme="minorHAnsi" w:eastAsiaTheme="minorEastAsia" w:hAnsiTheme="minorHAnsi" w:cstheme="minorBidi"/>
+                <w:noProof/>
+                <w:sz w:val="22"/>
+                <w:lang w:val="ru-RU" w:eastAsia="ru-RU"/>
+              </w:rPr>
+              <w:tab/>
+            </w:r>
+            <w:r>
+              <w:rPr>
+                <w:rStyle w:val="ab"/>
+                <w:noProof/>
+                <w:lang w:val="en-US"/>
+              </w:rPr>
+              <w:t>Uzturamība</w:t>
+            </w:r>
+            <w:r>
+              <w:rPr>
+                <w:noProof/>
+                <w:webHidden/>
+              </w:rPr>
+              <w:tab/>
+            </w:r>
+            <w:r>
+              <w:rPr>
+                <w:noProof/>
+                <w:webHidden/>
+              </w:rPr>
+              <w:fldChar w:fldCharType="begin"/>
+            </w:r>
+            <w:r>
+              <w:rPr>
+                <w:noProof/>
+                <w:webHidden/>
+              </w:rPr>
+              <w:instrText xml:space="preserve"> PAGEREF _Toc130843778 \h </w:instrText>
+            </w:r>
+            <w:r>
+              <w:rPr>
+                <w:noProof/>
+                <w:webHidden/>
+              </w:rPr>
+            </w:r>
+            <w:r>
+              <w:rPr>
+                <w:noProof/>
+                <w:webHidden/>
+              </w:rPr>
+              <w:fldChar w:fldCharType="separate"/>
+            </w:r>
+            <w:r>
+              <w:rPr>
+                <w:noProof/>
+                <w:webHidden/>
+              </w:rPr>
+              <w:t>16</w:t>
+            </w:r>
+            <w:r>
+              <w:rPr>
+                <w:noProof/>
+                <w:webHidden/>
+              </w:rPr>
+              <w:fldChar w:fldCharType="end"/>
+            </w:r>
+          </w:hyperlink>
+        </w:p>
+        <w:p>
+          <w:pPr>
+            <w:pStyle w:val="31"/>
+            <w:tabs>
+              <w:tab w:val="left" w:pos="1320"/>
+              <w:tab w:val="right" w:leader="dot" w:pos="9344"/>
+            </w:tabs>
+            <w:rPr>
+              <w:rFonts w:asciiTheme="minorHAnsi" w:eastAsiaTheme="minorEastAsia" w:hAnsiTheme="minorHAnsi" w:cstheme="minorBidi"/>
+              <w:noProof/>
+              <w:sz w:val="22"/>
+              <w:lang w:val="ru-RU" w:eastAsia="ru-RU"/>
+            </w:rPr>
+          </w:pPr>
+          <w:hyperlink w:anchor="_Toc130843779" w:history="1">
+            <w:r>
+              <w:rPr>
+                <w:rStyle w:val="ab"/>
+                <w:noProof/>
+                <w:lang w:val="ru-RU"/>
+              </w:rPr>
+              <w:t>2.3.3.</w:t>
+            </w:r>
+            <w:r>
+              <w:rPr>
+                <w:rFonts w:asciiTheme="minorHAnsi" w:eastAsiaTheme="minorEastAsia" w:hAnsiTheme="minorHAnsi" w:cstheme="minorBidi"/>
+                <w:noProof/>
+                <w:sz w:val="22"/>
+                <w:lang w:val="ru-RU" w:eastAsia="ru-RU"/>
+              </w:rPr>
+              <w:tab/>
+            </w:r>
+            <w:r>
+              <w:rPr>
+                <w:rStyle w:val="ab"/>
+                <w:noProof/>
+                <w:lang w:val="ru-RU"/>
+              </w:rPr>
+              <w:t>Lokalizācija:</w:t>
+            </w:r>
+            <w:r>
+              <w:rPr>
+                <w:noProof/>
+                <w:webHidden/>
+              </w:rPr>
+              <w:tab/>
+            </w:r>
+            <w:r>
+              <w:rPr>
+                <w:noProof/>
+                <w:webHidden/>
+              </w:rPr>
+              <w:fldChar w:fldCharType="begin"/>
+            </w:r>
+            <w:r>
+              <w:rPr>
+                <w:noProof/>
+                <w:webHidden/>
+              </w:rPr>
+              <w:instrText xml:space="preserve"> PAGEREF _Toc130843779 \h </w:instrText>
+            </w:r>
+            <w:r>
+              <w:rPr>
+                <w:noProof/>
+                <w:webHidden/>
+              </w:rPr>
+            </w:r>
+            <w:r>
+              <w:rPr>
+                <w:noProof/>
+                <w:webHidden/>
+              </w:rPr>
+              <w:fldChar w:fldCharType="separate"/>
+            </w:r>
+            <w:r>
+              <w:rPr>
+                <w:noProof/>
+                <w:webHidden/>
+              </w:rPr>
+              <w:t>16</w:t>
+            </w:r>
+            <w:r>
+              <w:rPr>
+                <w:noProof/>
+                <w:webHidden/>
+              </w:rPr>
+              <w:fldChar w:fldCharType="end"/>
+            </w:r>
+          </w:hyperlink>
+        </w:p>
+        <w:p>
+          <w:pPr>
+            <w:pStyle w:val="31"/>
+            <w:tabs>
+              <w:tab w:val="right" w:leader="dot" w:pos="9344"/>
+            </w:tabs>
+            <w:rPr>
+              <w:rFonts w:asciiTheme="minorHAnsi" w:eastAsiaTheme="minorEastAsia" w:hAnsiTheme="minorHAnsi" w:cstheme="minorBidi"/>
+              <w:noProof/>
+              <w:sz w:val="22"/>
+              <w:lang w:val="ru-RU" w:eastAsia="ru-RU"/>
+            </w:rPr>
+          </w:pPr>
+          <w:hyperlink w:anchor="_Toc130843780" w:history="1">
+            <w:r>
+              <w:rPr>
+                <w:rStyle w:val="ab"/>
+                <w:noProof/>
+              </w:rPr>
+              <w:t xml:space="preserve">2.3.5. </w:t>
+            </w:r>
+            <w:r>
+              <w:rPr>
+                <w:rStyle w:val="ab"/>
+                <w:noProof/>
+                <w:lang w:val="ru-RU"/>
+              </w:rPr>
+              <w:t xml:space="preserve"> </w:t>
+            </w:r>
+            <w:r>
+              <w:rPr>
+                <w:rStyle w:val="ab"/>
+                <w:noProof/>
+              </w:rPr>
+              <w:t>Lietojāmība:</w:t>
+            </w:r>
+            <w:r>
+              <w:rPr>
+                <w:noProof/>
+                <w:webHidden/>
+              </w:rPr>
+              <w:tab/>
+            </w:r>
+            <w:r>
+              <w:rPr>
+                <w:noProof/>
+                <w:webHidden/>
+              </w:rPr>
+              <w:fldChar w:fldCharType="begin"/>
+            </w:r>
+            <w:r>
+              <w:rPr>
+                <w:noProof/>
+                <w:webHidden/>
+              </w:rPr>
+              <w:instrText xml:space="preserve"> PAGEREF _Toc130843780 \h </w:instrText>
+            </w:r>
+            <w:r>
+              <w:rPr>
+                <w:noProof/>
+                <w:webHidden/>
+              </w:rPr>
+            </w:r>
+            <w:r>
+              <w:rPr>
+                <w:noProof/>
+                <w:webHidden/>
+              </w:rPr>
+              <w:fldChar w:fldCharType="separate"/>
+            </w:r>
+            <w:r>
+              <w:rPr>
+                <w:noProof/>
+                <w:webHidden/>
+              </w:rPr>
+              <w:t>16</w:t>
+            </w:r>
+            <w:r>
+              <w:rPr>
+                <w:noProof/>
+                <w:webHidden/>
+              </w:rPr>
+              <w:fldChar w:fldCharType="end"/>
+            </w:r>
+          </w:hyperlink>
+        </w:p>
+        <w:p>
+          <w:pPr>
+            <w:pStyle w:val="31"/>
+            <w:tabs>
+              <w:tab w:val="right" w:leader="dot" w:pos="9344"/>
+            </w:tabs>
+            <w:rPr>
+              <w:rFonts w:asciiTheme="minorHAnsi" w:eastAsiaTheme="minorEastAsia" w:hAnsiTheme="minorHAnsi" w:cstheme="minorBidi"/>
+              <w:noProof/>
+              <w:sz w:val="22"/>
+              <w:lang w:val="ru-RU" w:eastAsia="ru-RU"/>
+            </w:rPr>
+          </w:pPr>
+          <w:hyperlink w:anchor="_Toc130843781" w:history="1">
+            <w:r>
+              <w:rPr>
+                <w:rStyle w:val="ab"/>
+                <w:noProof/>
+                <w:lang w:val="ru-RU"/>
+              </w:rPr>
+              <w:t xml:space="preserve">2.2.6. </w:t>
+            </w:r>
+            <w:r>
+              <w:rPr>
+                <w:rStyle w:val="ab"/>
+                <w:noProof/>
+              </w:rPr>
+              <w:t>Pārnesamība:</w:t>
+            </w:r>
+            <w:r>
+              <w:rPr>
+                <w:noProof/>
+                <w:webHidden/>
+              </w:rPr>
+              <w:tab/>
+            </w:r>
+            <w:r>
+              <w:rPr>
+                <w:noProof/>
+                <w:webHidden/>
+              </w:rPr>
+              <w:fldChar w:fldCharType="begin"/>
+            </w:r>
+            <w:r>
+              <w:rPr>
+                <w:noProof/>
+                <w:webHidden/>
+              </w:rPr>
+              <w:instrText xml:space="preserve"> PAGEREF _Toc130843781 \h </w:instrText>
             </w:r>
             <w:r>
               <w:rPr>
@@ -2899,7 +3399,7 @@
               <w:lang w:val="ru-RU" w:eastAsia="ru-RU"/>
             </w:rPr>
           </w:pPr>
-          <w:hyperlink w:anchor="_Toc130473598" w:history="1">
+          <w:hyperlink w:anchor="_Toc130843782" w:history="1">
             <w:r>
               <w:rPr>
                 <w:rStyle w:val="ab"/>
@@ -2942,7 +3442,7 @@
                 <w:noProof/>
                 <w:webHidden/>
               </w:rPr>
-              <w:instrText xml:space="preserve"> PAGEREF _Toc130473598 \h </w:instrText>
+              <w:instrText xml:space="preserve"> PAGEREF _Toc130843782 \h </w:instrText>
             </w:r>
             <w:r>
               <w:rPr>
@@ -2987,7 +3487,7 @@
               <w:lang w:val="ru-RU" w:eastAsia="ru-RU"/>
             </w:rPr>
           </w:pPr>
-          <w:hyperlink w:anchor="_Toc130473599" w:history="1">
+          <w:hyperlink w:anchor="_Toc130843783" w:history="1">
             <w:r>
               <w:rPr>
                 <w:rStyle w:val="ab"/>
@@ -3030,7 +3530,7 @@
                 <w:noProof/>
                 <w:webHidden/>
               </w:rPr>
-              <w:instrText xml:space="preserve"> PAGEREF _Toc130473599 \h </w:instrText>
+              <w:instrText xml:space="preserve"> PAGEREF _Toc130843783 \h </w:instrText>
             </w:r>
             <w:r>
               <w:rPr>
@@ -3050,7 +3550,7 @@
                 <w:noProof/>
                 <w:webHidden/>
               </w:rPr>
-              <w:t>16</w:t>
+              <w:t>17</w:t>
             </w:r>
             <w:r>
               <w:rPr>
@@ -3075,7 +3575,7 @@
               <w:lang w:val="ru-RU" w:eastAsia="ru-RU"/>
             </w:rPr>
           </w:pPr>
-          <w:hyperlink w:anchor="_Toc130473600" w:history="1">
+          <w:hyperlink w:anchor="_Toc130843784" w:history="1">
             <w:r>
               <w:rPr>
                 <w:rStyle w:val="ab"/>
@@ -3118,7 +3618,7 @@
                 <w:noProof/>
                 <w:webHidden/>
               </w:rPr>
-              <w:instrText xml:space="preserve"> PAGEREF _Toc130473600 \h </w:instrText>
+              <w:instrText xml:space="preserve"> PAGEREF _Toc130843784 \h </w:instrText>
             </w:r>
             <w:r>
               <w:rPr>
@@ -3138,7 +3638,7 @@
                 <w:noProof/>
                 <w:webHidden/>
               </w:rPr>
-              <w:t>17</w:t>
+              <w:t>18</w:t>
             </w:r>
             <w:r>
               <w:rPr>
@@ -3163,7 +3663,7 @@
               <w:lang w:val="ru-RU" w:eastAsia="ru-RU"/>
             </w:rPr>
           </w:pPr>
-          <w:hyperlink w:anchor="_Toc130473601" w:history="1">
+          <w:hyperlink w:anchor="_Toc130843785" w:history="1">
             <w:r>
               <w:rPr>
                 <w:rStyle w:val="ab"/>
@@ -3206,7 +3706,7 @@
                 <w:noProof/>
                 <w:webHidden/>
               </w:rPr>
-              <w:instrText xml:space="preserve"> PAGEREF _Toc130473601 \h </w:instrText>
+              <w:instrText xml:space="preserve"> PAGEREF _Toc130843785 \h </w:instrText>
             </w:r>
             <w:r>
               <w:rPr>
@@ -3226,7 +3726,7 @@
                 <w:noProof/>
                 <w:webHidden/>
               </w:rPr>
-              <w:t>17</w:t>
+              <w:t>18</w:t>
             </w:r>
             <w:r>
               <w:rPr>
@@ -3251,7 +3751,7 @@
               <w:lang w:val="ru-RU" w:eastAsia="ru-RU"/>
             </w:rPr>
           </w:pPr>
-          <w:hyperlink w:anchor="_Toc130473602" w:history="1">
+          <w:hyperlink w:anchor="_Toc130843786" w:history="1">
             <w:r>
               <w:rPr>
                 <w:rStyle w:val="ab"/>
@@ -3294,7 +3794,7 @@
                 <w:noProof/>
                 <w:webHidden/>
               </w:rPr>
-              <w:instrText xml:space="preserve"> PAGEREF _Toc130473602 \h </w:instrText>
+              <w:instrText xml:space="preserve"> PAGEREF _Toc130843786 \h </w:instrText>
             </w:r>
             <w:r>
               <w:rPr>
@@ -3314,7 +3814,7 @@
                 <w:noProof/>
                 <w:webHidden/>
               </w:rPr>
-              <w:t>17</w:t>
+              <w:t>18</w:t>
             </w:r>
             <w:r>
               <w:rPr>
@@ -3339,7 +3839,7 @@
               <w:lang w:val="ru-RU" w:eastAsia="ru-RU"/>
             </w:rPr>
           </w:pPr>
-          <w:hyperlink w:anchor="_Toc130473603" w:history="1">
+          <w:hyperlink w:anchor="_Toc130843787" w:history="1">
             <w:r>
               <w:rPr>
                 <w:rStyle w:val="ab"/>
@@ -3382,7 +3882,7 @@
                 <w:noProof/>
                 <w:webHidden/>
               </w:rPr>
-              <w:instrText xml:space="preserve"> PAGEREF _Toc130473603 \h </w:instrText>
+              <w:instrText xml:space="preserve"> PAGEREF _Toc130843787 \h </w:instrText>
             </w:r>
             <w:r>
               <w:rPr>
@@ -3402,7 +3902,7 @@
                 <w:noProof/>
                 <w:webHidden/>
               </w:rPr>
-              <w:t>18</w:t>
+              <w:t>19</w:t>
             </w:r>
             <w:r>
               <w:rPr>
@@ -3427,7 +3927,7 @@
               <w:lang w:val="ru-RU" w:eastAsia="ru-RU"/>
             </w:rPr>
           </w:pPr>
-          <w:hyperlink w:anchor="_Toc130473604" w:history="1">
+          <w:hyperlink w:anchor="_Toc130843788" w:history="1">
             <w:r>
               <w:rPr>
                 <w:rStyle w:val="ab"/>
@@ -3470,7 +3970,7 @@
                 <w:noProof/>
                 <w:webHidden/>
               </w:rPr>
-              <w:instrText xml:space="preserve"> PAGEREF _Toc130473604 \h </w:instrText>
+              <w:instrText xml:space="preserve"> PAGEREF _Toc130843788 \h </w:instrText>
             </w:r>
             <w:r>
               <w:rPr>
@@ -3490,7 +3990,7 @@
                 <w:noProof/>
                 <w:webHidden/>
               </w:rPr>
-              <w:t>18</w:t>
+              <w:t>19</w:t>
             </w:r>
             <w:r>
               <w:rPr>
@@ -3515,7 +4015,7 @@
               <w:lang w:val="ru-RU" w:eastAsia="ru-RU"/>
             </w:rPr>
           </w:pPr>
-          <w:hyperlink w:anchor="_Toc130473605" w:history="1">
+          <w:hyperlink w:anchor="_Toc130843789" w:history="1">
             <w:r>
               <w:rPr>
                 <w:rStyle w:val="ab"/>
@@ -3558,7 +4058,7 @@
                 <w:noProof/>
                 <w:webHidden/>
               </w:rPr>
-              <w:instrText xml:space="preserve"> PAGEREF _Toc130473605 \h </w:instrText>
+              <w:instrText xml:space="preserve"> PAGEREF _Toc130843789 \h </w:instrText>
             </w:r>
             <w:r>
               <w:rPr>
@@ -3578,7 +4078,7 @@
                 <w:noProof/>
                 <w:webHidden/>
               </w:rPr>
-              <w:t>18</w:t>
+              <w:t>19</w:t>
             </w:r>
             <w:r>
               <w:rPr>
@@ -3603,7 +4103,7 @@
               <w:lang w:val="ru-RU" w:eastAsia="ru-RU"/>
             </w:rPr>
           </w:pPr>
-          <w:hyperlink w:anchor="_Toc130473606" w:history="1">
+          <w:hyperlink w:anchor="_Toc130843790" w:history="1">
             <w:r>
               <w:rPr>
                 <w:rStyle w:val="ab"/>
@@ -3646,7 +4146,7 @@
                 <w:noProof/>
                 <w:webHidden/>
               </w:rPr>
-              <w:instrText xml:space="preserve"> PAGEREF _Toc130473606 \h </w:instrText>
+              <w:instrText xml:space="preserve"> PAGEREF _Toc130843790 \h </w:instrText>
             </w:r>
             <w:r>
               <w:rPr>
@@ -3666,7 +4166,7 @@
                 <w:noProof/>
                 <w:webHidden/>
               </w:rPr>
-              <w:t>18</w:t>
+              <w:t>19</w:t>
             </w:r>
             <w:r>
               <w:rPr>
@@ -3691,7 +4191,7 @@
               <w:lang w:val="ru-RU" w:eastAsia="ru-RU"/>
             </w:rPr>
           </w:pPr>
-          <w:hyperlink w:anchor="_Toc130473607" w:history="1">
+          <w:hyperlink w:anchor="_Toc130843791" w:history="1">
             <w:r>
               <w:rPr>
                 <w:rStyle w:val="ab"/>
@@ -3734,7 +4234,7 @@
                 <w:noProof/>
                 <w:webHidden/>
               </w:rPr>
-              <w:instrText xml:space="preserve"> PAGEREF _Toc130473607 \h </w:instrText>
+              <w:instrText xml:space="preserve"> PAGEREF _Toc130843791 \h </w:instrText>
             </w:r>
             <w:r>
               <w:rPr>
@@ -3754,7 +4254,7 @@
                 <w:noProof/>
                 <w:webHidden/>
               </w:rPr>
-              <w:t>18</w:t>
+              <w:t>19</w:t>
             </w:r>
             <w:r>
               <w:rPr>
@@ -3779,7 +4279,7 @@
               <w:lang w:val="ru-RU" w:eastAsia="ru-RU"/>
             </w:rPr>
           </w:pPr>
-          <w:hyperlink w:anchor="_Toc130473608" w:history="1">
+          <w:hyperlink w:anchor="_Toc130843792" w:history="1">
             <w:r>
               <w:rPr>
                 <w:rStyle w:val="ab"/>
@@ -3822,7 +4322,7 @@
                 <w:noProof/>
                 <w:webHidden/>
               </w:rPr>
-              <w:instrText xml:space="preserve"> PAGEREF _Toc130473608 \h </w:instrText>
+              <w:instrText xml:space="preserve"> PAGEREF _Toc130843792 \h </w:instrText>
             </w:r>
             <w:r>
               <w:rPr>
@@ -3842,7 +4342,7 @@
                 <w:noProof/>
                 <w:webHidden/>
               </w:rPr>
-              <w:t>18</w:t>
+              <w:t>19</w:t>
             </w:r>
             <w:r>
               <w:rPr>
@@ -3867,7 +4367,7 @@
               <w:lang w:val="ru-RU" w:eastAsia="ru-RU"/>
             </w:rPr>
           </w:pPr>
-          <w:hyperlink w:anchor="_Toc130473609" w:history="1">
+          <w:hyperlink w:anchor="_Toc130843793" w:history="1">
             <w:r>
               <w:rPr>
                 <w:rStyle w:val="ab"/>
@@ -3910,7 +4410,7 @@
                 <w:noProof/>
                 <w:webHidden/>
               </w:rPr>
-              <w:instrText xml:space="preserve"> PAGEREF _Toc130473609 \h </w:instrText>
+              <w:instrText xml:space="preserve"> PAGEREF _Toc130843793 \h </w:instrText>
             </w:r>
             <w:r>
               <w:rPr>
@@ -3930,7 +4430,7 @@
                 <w:noProof/>
                 <w:webHidden/>
               </w:rPr>
-              <w:t>18</w:t>
+              <w:t>19</w:t>
             </w:r>
             <w:r>
               <w:rPr>
@@ -3955,7 +4455,7 @@
               <w:lang w:val="ru-RU" w:eastAsia="ru-RU"/>
             </w:rPr>
           </w:pPr>
-          <w:hyperlink w:anchor="_Toc130473610" w:history="1">
+          <w:hyperlink w:anchor="_Toc130843794" w:history="1">
             <w:r>
               <w:rPr>
                 <w:rStyle w:val="ab"/>
@@ -3998,7 +4498,7 @@
                 <w:noProof/>
                 <w:webHidden/>
               </w:rPr>
-              <w:instrText xml:space="preserve"> PAGEREF _Toc130473610 \h </w:instrText>
+              <w:instrText xml:space="preserve"> PAGEREF _Toc130843794 \h </w:instrText>
             </w:r>
             <w:r>
               <w:rPr>
@@ -4018,7 +4518,7 @@
                 <w:noProof/>
                 <w:webHidden/>
               </w:rPr>
-              <w:t>19</w:t>
+              <w:t>20</w:t>
             </w:r>
             <w:r>
               <w:rPr>
@@ -4043,7 +4543,7 @@
               <w:lang w:val="ru-RU" w:eastAsia="ru-RU"/>
             </w:rPr>
           </w:pPr>
-          <w:hyperlink w:anchor="_Toc130473611" w:history="1">
+          <w:hyperlink w:anchor="_Toc130843795" w:history="1">
             <w:r>
               <w:rPr>
                 <w:rStyle w:val="ab"/>
@@ -4086,7 +4586,7 @@
                 <w:noProof/>
                 <w:webHidden/>
               </w:rPr>
-              <w:instrText xml:space="preserve"> PAGEREF _Toc130473611 \h </w:instrText>
+              <w:instrText xml:space="preserve"> PAGEREF _Toc130843795 \h </w:instrText>
             </w:r>
             <w:r>
               <w:rPr>
@@ -4106,7 +4606,7 @@
                 <w:noProof/>
                 <w:webHidden/>
               </w:rPr>
-              <w:t>20</w:t>
+              <w:t>21</w:t>
             </w:r>
             <w:r>
               <w:rPr>
@@ -4131,7 +4631,7 @@
               <w:lang w:val="ru-RU" w:eastAsia="ru-RU"/>
             </w:rPr>
           </w:pPr>
-          <w:hyperlink w:anchor="_Toc130473612" w:history="1">
+          <w:hyperlink w:anchor="_Toc130843796" w:history="1">
             <w:r>
               <w:rPr>
                 <w:rStyle w:val="ab"/>
@@ -4174,7 +4674,7 @@
                 <w:noProof/>
                 <w:webHidden/>
               </w:rPr>
-              <w:instrText xml:space="preserve"> PAGEREF _Toc130473612 \h </w:instrText>
+              <w:instrText xml:space="preserve"> PAGEREF _Toc130843796 \h </w:instrText>
             </w:r>
             <w:r>
               <w:rPr>
@@ -4194,7 +4694,7 @@
                 <w:noProof/>
                 <w:webHidden/>
               </w:rPr>
-              <w:t>20</w:t>
+              <w:t>21</w:t>
             </w:r>
             <w:r>
               <w:rPr>
@@ -4219,7 +4719,7 @@
               <w:lang w:val="ru-RU" w:eastAsia="ru-RU"/>
             </w:rPr>
           </w:pPr>
-          <w:hyperlink w:anchor="_Toc130473613" w:history="1">
+          <w:hyperlink w:anchor="_Toc130843797" w:history="1">
             <w:r>
               <w:rPr>
                 <w:rStyle w:val="ab"/>
@@ -4262,7 +4762,7 @@
                 <w:noProof/>
                 <w:webHidden/>
               </w:rPr>
-              <w:instrText xml:space="preserve"> PAGEREF _Toc130473613 \h </w:instrText>
+              <w:instrText xml:space="preserve"> PAGEREF _Toc130843797 \h </w:instrText>
             </w:r>
             <w:r>
               <w:rPr>
@@ -4282,7 +4782,7 @@
                 <w:noProof/>
                 <w:webHidden/>
               </w:rPr>
-              <w:t>20</w:t>
+              <w:t>21</w:t>
             </w:r>
             <w:r>
               <w:rPr>
@@ -4307,7 +4807,7 @@
               <w:lang w:val="ru-RU" w:eastAsia="ru-RU"/>
             </w:rPr>
           </w:pPr>
-          <w:hyperlink w:anchor="_Toc130473614" w:history="1">
+          <w:hyperlink w:anchor="_Toc130843798" w:history="1">
             <w:r>
               <w:rPr>
                 <w:rStyle w:val="ab"/>
@@ -4350,7 +4850,7 @@
                 <w:noProof/>
                 <w:webHidden/>
               </w:rPr>
-              <w:instrText xml:space="preserve"> PAGEREF _Toc130473614 \h </w:instrText>
+              <w:instrText xml:space="preserve"> PAGEREF _Toc130843798 \h </w:instrText>
             </w:r>
             <w:r>
               <w:rPr>
@@ -4370,7 +4870,7 @@
                 <w:noProof/>
                 <w:webHidden/>
               </w:rPr>
-              <w:t>20</w:t>
+              <w:t>21</w:t>
             </w:r>
             <w:r>
               <w:rPr>
@@ -4395,7 +4895,7 @@
               <w:lang w:val="ru-RU" w:eastAsia="ru-RU"/>
             </w:rPr>
           </w:pPr>
-          <w:hyperlink w:anchor="_Toc130473615" w:history="1">
+          <w:hyperlink w:anchor="_Toc130843799" w:history="1">
             <w:r>
               <w:rPr>
                 <w:rStyle w:val="ab"/>
@@ -4438,7 +4938,7 @@
                 <w:noProof/>
                 <w:webHidden/>
               </w:rPr>
-              <w:instrText xml:space="preserve"> PAGEREF _Toc130473615 \h </w:instrText>
+              <w:instrText xml:space="preserve"> PAGEREF _Toc130843799 \h </w:instrText>
             </w:r>
             <w:r>
               <w:rPr>
@@ -4458,7 +4958,7 @@
                 <w:noProof/>
                 <w:webHidden/>
               </w:rPr>
-              <w:t>21</w:t>
+              <w:t>22</w:t>
             </w:r>
             <w:r>
               <w:rPr>
@@ -4483,7 +4983,7 @@
               <w:lang w:val="ru-RU" w:eastAsia="ru-RU"/>
             </w:rPr>
           </w:pPr>
-          <w:hyperlink w:anchor="_Toc130473616" w:history="1">
+          <w:hyperlink w:anchor="_Toc130843800" w:history="1">
             <w:r>
               <w:rPr>
                 <w:rStyle w:val="ab"/>
@@ -4526,7 +5026,7 @@
                 <w:noProof/>
                 <w:webHidden/>
               </w:rPr>
-              <w:instrText xml:space="preserve"> PAGEREF _Toc130473616 \h </w:instrText>
+              <w:instrText xml:space="preserve"> PAGEREF _Toc130843800 \h </w:instrText>
             </w:r>
             <w:r>
               <w:rPr>
@@ -4546,7 +5046,7 @@
                 <w:noProof/>
                 <w:webHidden/>
               </w:rPr>
-              <w:t>22</w:t>
+              <w:t>23</w:t>
             </w:r>
             <w:r>
               <w:rPr>
@@ -4571,7 +5071,7 @@
               <w:lang w:val="ru-RU" w:eastAsia="ru-RU"/>
             </w:rPr>
           </w:pPr>
-          <w:hyperlink w:anchor="_Toc130473617" w:history="1">
+          <w:hyperlink w:anchor="_Toc130843801" w:history="1">
             <w:r>
               <w:rPr>
                 <w:rStyle w:val="ab"/>
@@ -4614,7 +5114,7 @@
                 <w:noProof/>
                 <w:webHidden/>
               </w:rPr>
-              <w:instrText xml:space="preserve"> PAGEREF _Toc130473617 \h </w:instrText>
+              <w:instrText xml:space="preserve"> PAGEREF _Toc130843801 \h </w:instrText>
             </w:r>
             <w:r>
               <w:rPr>
@@ -4634,7 +5134,7 @@
                 <w:noProof/>
                 <w:webHidden/>
               </w:rPr>
-              <w:t>23</w:t>
+              <w:t>24</w:t>
             </w:r>
             <w:r>
               <w:rPr>
@@ -4658,7 +5158,7 @@
               <w:lang w:val="ru-RU" w:eastAsia="ru-RU"/>
             </w:rPr>
           </w:pPr>
-          <w:hyperlink w:anchor="_Toc130473618" w:history="1">
+          <w:hyperlink w:anchor="_Toc130843802" w:history="1">
             <w:r>
               <w:rPr>
                 <w:rStyle w:val="ab"/>
@@ -4685,7 +5185,7 @@
                 <w:noProof/>
                 <w:webHidden/>
               </w:rPr>
-              <w:instrText xml:space="preserve"> PAGEREF _Toc130473618 \h </w:instrText>
+              <w:instrText xml:space="preserve"> PAGEREF _Toc130843802 \h </w:instrText>
             </w:r>
             <w:r>
               <w:rPr>
@@ -4705,7 +5205,7 @@
                 <w:noProof/>
                 <w:webHidden/>
               </w:rPr>
-              <w:t>24</w:t>
+              <w:t>25</w:t>
             </w:r>
             <w:r>
               <w:rPr>
@@ -4745,7 +5245,7 @@
       <w:pPr>
         <w:pStyle w:val="1"/>
       </w:pPr>
-      <w:bookmarkStart w:id="1" w:name="_Toc130473576"/>
+      <w:bookmarkStart w:id="1" w:name="_Toc130843754"/>
       <w:r>
         <w:lastRenderedPageBreak/>
         <w:t>Ievads</w:t>
@@ -5076,6 +5576,7 @@
         </w:numPr>
         <w:spacing w:line="360" w:lineRule="auto"/>
       </w:pPr>
+      <w:proofErr w:type="spellStart"/>
       <w:r>
         <w:rPr>
           <w:lang w:val="ru-RU"/>
@@ -5086,23 +5587,40 @@
         <w:rPr>
           <w:lang w:val="ru-RU"/>
         </w:rPr>
-        <w:t xml:space="preserve">ot </w:t>
+        <w:t>ot</w:t>
+      </w:r>
+      <w:proofErr w:type="spellEnd"/>
+      <w:r>
+        <w:rPr>
+          <w:lang w:val="ru-RU"/>
+        </w:rPr>
+        <w:t xml:space="preserve"> </w:t>
       </w:r>
       <w:r>
         <w:t>iespēju p</w:t>
       </w:r>
+      <w:proofErr w:type="spellStart"/>
       <w:r>
         <w:rPr>
           <w:lang w:val="ru-RU"/>
         </w:rPr>
         <w:t>asūtīt</w:t>
       </w:r>
+      <w:proofErr w:type="spellEnd"/>
       <w:r>
         <w:rPr>
           <w:lang w:val="ru-RU"/>
         </w:rPr>
-        <w:t xml:space="preserve"> tiešsaistē</w:t>
-      </w:r>
+        <w:t xml:space="preserve"> </w:t>
+      </w:r>
+      <w:proofErr w:type="spellStart"/>
+      <w:r>
+        <w:rPr>
+          <w:lang w:val="ru-RU"/>
+        </w:rPr>
+        <w:t>tiešsaistē</w:t>
+      </w:r>
+      <w:proofErr w:type="spellEnd"/>
       <w:r>
         <w:t>.</w:t>
       </w:r>
@@ -5116,6 +5634,7 @@
         </w:numPr>
         <w:spacing w:line="360" w:lineRule="auto"/>
       </w:pPr>
+      <w:proofErr w:type="spellStart"/>
       <w:r>
         <w:rPr>
           <w:lang w:val="ru-RU"/>
@@ -5128,6 +5647,7 @@
         </w:rPr>
         <w:t>ublic</w:t>
       </w:r>
+      <w:proofErr w:type="spellEnd"/>
       <w:r>
         <w:t>ēt</w:t>
       </w:r>
@@ -5135,8 +5655,16 @@
         <w:rPr>
           <w:lang w:val="ru-RU"/>
         </w:rPr>
-        <w:t xml:space="preserve"> informāciju</w:t>
-      </w:r>
+        <w:t xml:space="preserve"> </w:t>
+      </w:r>
+      <w:proofErr w:type="spellStart"/>
+      <w:r>
+        <w:rPr>
+          <w:lang w:val="ru-RU"/>
+        </w:rPr>
+        <w:t>informāciju</w:t>
+      </w:r>
+      <w:proofErr w:type="spellEnd"/>
       <w:r>
         <w:t xml:space="preserve"> par precēm</w:t>
       </w:r>
@@ -5178,7 +5706,7 @@
           <w:numId w:val="2"/>
         </w:numPr>
       </w:pPr>
-      <w:bookmarkStart w:id="2" w:name="_Toc130473577"/>
+      <w:bookmarkStart w:id="2" w:name="_Toc130843755"/>
       <w:r>
         <w:lastRenderedPageBreak/>
         <w:t>Uzdevuma formulējums</w:t>
@@ -5205,18 +5733,56 @@
         <w:pStyle w:val="a3"/>
         <w:spacing w:line="360" w:lineRule="auto"/>
       </w:pPr>
+      <w:proofErr w:type="spellStart"/>
       <w:r>
         <w:rPr>
           <w:lang w:val="ru-RU"/>
         </w:rPr>
-        <w:t>Īsumā tas skan</w:t>
-      </w:r>
+        <w:t>Īsumā</w:t>
+      </w:r>
+      <w:proofErr w:type="spellEnd"/>
       <w:r>
         <w:rPr>
           <w:lang w:val="ru-RU"/>
         </w:rPr>
-        <w:t xml:space="preserve"> šādi</w:t>
-      </w:r>
+        <w:t xml:space="preserve"> </w:t>
+      </w:r>
+      <w:proofErr w:type="spellStart"/>
+      <w:r>
+        <w:rPr>
+          <w:lang w:val="ru-RU"/>
+        </w:rPr>
+        <w:t>tas</w:t>
+      </w:r>
+      <w:proofErr w:type="spellEnd"/>
+      <w:r>
+        <w:rPr>
+          <w:lang w:val="ru-RU"/>
+        </w:rPr>
+        <w:t xml:space="preserve"> </w:t>
+      </w:r>
+      <w:proofErr w:type="spellStart"/>
+      <w:r>
+        <w:rPr>
+          <w:lang w:val="ru-RU"/>
+        </w:rPr>
+        <w:t>skan</w:t>
+      </w:r>
+      <w:proofErr w:type="spellEnd"/>
+      <w:r>
+        <w:rPr>
+          <w:lang w:val="ru-RU"/>
+        </w:rPr>
+        <w:t xml:space="preserve"> </w:t>
+      </w:r>
+      <w:proofErr w:type="spellStart"/>
+      <w:r>
+        <w:rPr>
+          <w:lang w:val="ru-RU"/>
+        </w:rPr>
+        <w:t>šādi</w:t>
+      </w:r>
+      <w:proofErr w:type="spellEnd"/>
       <w:r>
         <w:t>:</w:t>
       </w:r>
@@ -5524,7 +6090,7 @@
           <w:numId w:val="2"/>
         </w:numPr>
       </w:pPr>
-      <w:bookmarkStart w:id="3" w:name="_Toc130473578"/>
+      <w:bookmarkStart w:id="3" w:name="_Toc130843756"/>
       <w:r>
         <w:lastRenderedPageBreak/>
         <w:t>Programmatūras prasību specifikācija</w:t>
@@ -5539,7 +6105,7 @@
           <w:numId w:val="2"/>
         </w:numPr>
       </w:pPr>
-      <w:bookmarkStart w:id="4" w:name="_Toc130473579"/>
+      <w:bookmarkStart w:id="4" w:name="_Toc130843757"/>
       <w:r>
         <w:t>Produkta perspektīva</w:t>
       </w:r>
@@ -5622,7 +6188,7 @@
           <w:numId w:val="2"/>
         </w:numPr>
       </w:pPr>
-      <w:bookmarkStart w:id="5" w:name="_Toc130473580"/>
+      <w:bookmarkStart w:id="5" w:name="_Toc130843758"/>
       <w:r>
         <w:t>Sistēmas funkcionālās prasības</w:t>
       </w:r>
@@ -5636,7 +6202,7 @@
           <w:numId w:val="2"/>
         </w:numPr>
       </w:pPr>
-      <w:bookmarkStart w:id="6" w:name="_Toc130473581"/>
+      <w:bookmarkStart w:id="6" w:name="_Toc130843759"/>
       <w:r>
         <w:t>Administratora autorizācija</w:t>
       </w:r>
@@ -6109,7 +6675,7 @@
           <w:numId w:val="2"/>
         </w:numPr>
       </w:pPr>
-      <w:bookmarkStart w:id="7" w:name="_Toc130473582"/>
+      <w:bookmarkStart w:id="7" w:name="_Toc130843760"/>
       <w:r>
         <w:lastRenderedPageBreak/>
         <w:t>Pārdevēja</w:t>
@@ -6595,7 +7161,7 @@
           <w:lang w:val="ru-RU"/>
         </w:rPr>
       </w:pPr>
-      <w:bookmarkStart w:id="8" w:name="_Toc130473583"/>
+      <w:bookmarkStart w:id="8" w:name="_Toc130843761"/>
       <w:r>
         <w:t>Pā</w:t>
       </w:r>
@@ -7479,7 +8045,7 @@
           <w:numId w:val="2"/>
         </w:numPr>
       </w:pPr>
-      <w:bookmarkStart w:id="9" w:name="_Toc130473584"/>
+      <w:bookmarkStart w:id="9" w:name="_Toc130843762"/>
       <w:r>
         <w:t>Pre</w:t>
       </w:r>
@@ -8324,7 +8890,7 @@
           <w:numId w:val="2"/>
         </w:numPr>
       </w:pPr>
-      <w:bookmarkStart w:id="10" w:name="_Toc130473585"/>
+      <w:bookmarkStart w:id="10" w:name="_Toc130843763"/>
       <w:r>
         <w:t>Kategoriju reģistrēšana sistēmā</w:t>
       </w:r>
@@ -8734,7 +9300,7 @@
           <w:numId w:val="2"/>
         </w:numPr>
       </w:pPr>
-      <w:bookmarkStart w:id="11" w:name="_Toc130473586"/>
+      <w:bookmarkStart w:id="11" w:name="_Toc130843764"/>
       <w:r>
         <w:t xml:space="preserve">Kategoriju apakšsadaļu </w:t>
       </w:r>
@@ -9196,7 +9762,7 @@
           <w:numId w:val="2"/>
         </w:numPr>
       </w:pPr>
-      <w:bookmarkStart w:id="12" w:name="_Toc130473587"/>
+      <w:bookmarkStart w:id="12" w:name="_Toc130843765"/>
       <w:r>
         <w:t>Detalizēts preču apraksts</w:t>
       </w:r>
@@ -10152,7 +10718,7 @@
           <w:lang w:val="ru-RU"/>
         </w:rPr>
       </w:pPr>
-      <w:bookmarkStart w:id="13" w:name="_Toc130473588"/>
+      <w:bookmarkStart w:id="13" w:name="_Toc130843766"/>
       <w:r>
         <w:t xml:space="preserve">Detalizēts </w:t>
       </w:r>
@@ -10205,11 +10771,19 @@
       <w:r>
         <w:t xml:space="preserve"> viegli iepazīties ar pārdevēju un viņa </w:t>
       </w:r>
+      <w:proofErr w:type="spellStart"/>
       <w:r>
         <w:rPr>
           <w:lang w:val="ru-RU"/>
         </w:rPr>
-        <w:t>brendu.</w:t>
+        <w:t>brendu</w:t>
+      </w:r>
+      <w:proofErr w:type="spellEnd"/>
+      <w:r>
+        <w:rPr>
+          <w:lang w:val="ru-RU"/>
+        </w:rPr>
+        <w:t>.</w:t>
       </w:r>
     </w:p>
     <w:p>
@@ -11009,7 +11583,7 @@
           <w:numId w:val="2"/>
         </w:numPr>
       </w:pPr>
-      <w:bookmarkStart w:id="14" w:name="_Toc130473589"/>
+      <w:bookmarkStart w:id="14" w:name="_Toc130843767"/>
       <w:r>
         <w:t xml:space="preserve">Detalizēts </w:t>
       </w:r>
@@ -11080,6 +11654,7 @@
         </w:rPr>
         <w:t xml:space="preserve"> </w:t>
       </w:r>
+      <w:proofErr w:type="spellStart"/>
       <w:r>
         <w:rPr>
           <w:lang w:val="en-US"/>
@@ -11090,8 +11665,163 @@
         <w:rPr>
           <w:lang w:val="en-US"/>
         </w:rPr>
-        <w:t>unkcija ir nepieciešama, lai vietnes galvenajā lapā pircējs varētu redzēt visas preču kategorijas</w:t>
-      </w:r>
+        <w:t>unkcija</w:t>
+      </w:r>
+      <w:proofErr w:type="spellEnd"/>
+      <w:r>
+        <w:rPr>
+          <w:lang w:val="en-US"/>
+        </w:rPr>
+        <w:t xml:space="preserve"> </w:t>
+      </w:r>
+      <w:proofErr w:type="spellStart"/>
+      <w:r>
+        <w:rPr>
+          <w:lang w:val="en-US"/>
+        </w:rPr>
+        <w:t>ir</w:t>
+      </w:r>
+      <w:proofErr w:type="spellEnd"/>
+      <w:r>
+        <w:rPr>
+          <w:lang w:val="en-US"/>
+        </w:rPr>
+        <w:t xml:space="preserve"> </w:t>
+      </w:r>
+      <w:proofErr w:type="spellStart"/>
+      <w:r>
+        <w:rPr>
+          <w:lang w:val="en-US"/>
+        </w:rPr>
+        <w:t>nepieciešama</w:t>
+      </w:r>
+      <w:proofErr w:type="spellEnd"/>
+      <w:r>
+        <w:rPr>
+          <w:lang w:val="en-US"/>
+        </w:rPr>
+        <w:t xml:space="preserve">, </w:t>
+      </w:r>
+      <w:proofErr w:type="spellStart"/>
+      <w:r>
+        <w:rPr>
+          <w:lang w:val="en-US"/>
+        </w:rPr>
+        <w:t>lai</w:t>
+      </w:r>
+      <w:proofErr w:type="spellEnd"/>
+      <w:r>
+        <w:rPr>
+          <w:lang w:val="en-US"/>
+        </w:rPr>
+        <w:t xml:space="preserve"> </w:t>
+      </w:r>
+      <w:proofErr w:type="spellStart"/>
+      <w:r>
+        <w:rPr>
+          <w:lang w:val="en-US"/>
+        </w:rPr>
+        <w:t>vietnes</w:t>
+      </w:r>
+      <w:proofErr w:type="spellEnd"/>
+      <w:r>
+        <w:rPr>
+          <w:lang w:val="en-US"/>
+        </w:rPr>
+        <w:t xml:space="preserve"> </w:t>
+      </w:r>
+      <w:proofErr w:type="spellStart"/>
+      <w:r>
+        <w:rPr>
+          <w:lang w:val="en-US"/>
+        </w:rPr>
+        <w:t>galvenajā</w:t>
+      </w:r>
+      <w:proofErr w:type="spellEnd"/>
+      <w:r>
+        <w:rPr>
+          <w:lang w:val="en-US"/>
+        </w:rPr>
+        <w:t xml:space="preserve"> </w:t>
+      </w:r>
+      <w:proofErr w:type="spellStart"/>
+      <w:r>
+        <w:rPr>
+          <w:lang w:val="en-US"/>
+        </w:rPr>
+        <w:t>lapā</w:t>
+      </w:r>
+      <w:proofErr w:type="spellEnd"/>
+      <w:r>
+        <w:rPr>
+          <w:lang w:val="en-US"/>
+        </w:rPr>
+        <w:t xml:space="preserve"> </w:t>
+      </w:r>
+      <w:proofErr w:type="spellStart"/>
+      <w:r>
+        <w:rPr>
+          <w:lang w:val="en-US"/>
+        </w:rPr>
+        <w:t>pircējs</w:t>
+      </w:r>
+      <w:proofErr w:type="spellEnd"/>
+      <w:r>
+        <w:rPr>
+          <w:lang w:val="en-US"/>
+        </w:rPr>
+        <w:t xml:space="preserve"> </w:t>
+      </w:r>
+      <w:proofErr w:type="spellStart"/>
+      <w:r>
+        <w:rPr>
+          <w:lang w:val="en-US"/>
+        </w:rPr>
+        <w:t>varētu</w:t>
+      </w:r>
+      <w:proofErr w:type="spellEnd"/>
+      <w:r>
+        <w:rPr>
+          <w:lang w:val="en-US"/>
+        </w:rPr>
+        <w:t xml:space="preserve"> </w:t>
+      </w:r>
+      <w:proofErr w:type="spellStart"/>
+      <w:r>
+        <w:rPr>
+          <w:lang w:val="en-US"/>
+        </w:rPr>
+        <w:t>redzēt</w:t>
+      </w:r>
+      <w:proofErr w:type="spellEnd"/>
+      <w:r>
+        <w:rPr>
+          <w:lang w:val="en-US"/>
+        </w:rPr>
+        <w:t xml:space="preserve"> visas </w:t>
+      </w:r>
+      <w:proofErr w:type="spellStart"/>
+      <w:r>
+        <w:rPr>
+          <w:lang w:val="en-US"/>
+        </w:rPr>
+        <w:t>preču</w:t>
+      </w:r>
+      <w:proofErr w:type="spellEnd"/>
+      <w:r>
+        <w:rPr>
+          <w:lang w:val="en-US"/>
+        </w:rPr>
+        <w:t xml:space="preserve"> </w:t>
+      </w:r>
+      <w:proofErr w:type="spellStart"/>
+      <w:r>
+        <w:rPr>
+          <w:lang w:val="en-US"/>
+        </w:rPr>
+        <w:t>kategorijas</w:t>
+      </w:r>
+      <w:proofErr w:type="spellEnd"/>
       <w:r>
         <w:rPr>
           <w:lang w:val="en-US"/>
@@ -11390,7 +12120,7 @@
           <w:numId w:val="2"/>
         </w:numPr>
       </w:pPr>
-      <w:bookmarkStart w:id="15" w:name="_Toc130473590"/>
+      <w:bookmarkStart w:id="15" w:name="_Toc130843768"/>
       <w:r>
         <w:t>Detalizēts kategoriju apakšsadaļu saraksts</w:t>
       </w:r>
@@ -11785,15 +12515,23 @@
           <w:numId w:val="2"/>
         </w:numPr>
       </w:pPr>
-      <w:bookmarkStart w:id="16" w:name="_Toc130473591"/>
+      <w:bookmarkStart w:id="16" w:name="_Toc130843769"/>
       <w:r>
         <w:t xml:space="preserve">Preču </w:t>
       </w:r>
+      <w:proofErr w:type="spellStart"/>
       <w:r>
         <w:rPr>
           <w:lang w:val="en-US"/>
         </w:rPr>
-        <w:t xml:space="preserve">dzēšana </w:t>
+        <w:t>dzēšana</w:t>
+      </w:r>
+      <w:proofErr w:type="spellEnd"/>
+      <w:r>
+        <w:rPr>
+          <w:lang w:val="en-US"/>
+        </w:rPr>
+        <w:t xml:space="preserve"> </w:t>
       </w:r>
       <w:r>
         <w:t xml:space="preserve">no </w:t>
@@ -12199,12 +12937,34 @@
           <w:lang w:val="en-US"/>
         </w:rPr>
       </w:pPr>
-      <w:bookmarkStart w:id="17" w:name="_Toc130473592"/>
+      <w:bookmarkStart w:id="17" w:name="_Toc130843770"/>
+      <w:proofErr w:type="spellStart"/>
       <w:r>
         <w:rPr>
           <w:lang w:val="en-US"/>
         </w:rPr>
-        <w:t xml:space="preserve">Pārdevēja dzēšana </w:t>
+        <w:t>Pārdevēja</w:t>
+      </w:r>
+      <w:proofErr w:type="spellEnd"/>
+      <w:r>
+        <w:rPr>
+          <w:lang w:val="en-US"/>
+        </w:rPr>
+        <w:t xml:space="preserve"> </w:t>
+      </w:r>
+      <w:proofErr w:type="spellStart"/>
+      <w:r>
+        <w:rPr>
+          <w:lang w:val="en-US"/>
+        </w:rPr>
+        <w:t>dzēšana</w:t>
+      </w:r>
+      <w:proofErr w:type="spellEnd"/>
+      <w:r>
+        <w:rPr>
+          <w:lang w:val="en-US"/>
+        </w:rPr>
+        <w:t xml:space="preserve"> </w:t>
       </w:r>
       <w:r>
         <w:t xml:space="preserve">no </w:t>
@@ -12276,6 +13036,7 @@
         </w:rPr>
         <w:t>12</w:t>
       </w:r>
+      <w:proofErr w:type="gramStart"/>
       <w:r>
         <w:rPr>
           <w:lang w:val="en-US"/>
@@ -12285,6 +13046,7 @@
       <w:r>
         <w:t>tabula</w:t>
       </w:r>
+      <w:proofErr w:type="gramEnd"/>
     </w:p>
     <w:p>
       <w:pPr>
@@ -12625,29 +13387,61 @@
           <w:lang w:val="en-US"/>
         </w:rPr>
       </w:pPr>
-      <w:bookmarkStart w:id="18" w:name="_Toc130473593"/>
+      <w:bookmarkStart w:id="18" w:name="_Toc130843771"/>
       <w:r>
         <w:t>K</w:t>
       </w:r>
+      <w:proofErr w:type="spellStart"/>
       <w:r>
         <w:rPr>
           <w:lang w:val="en-US"/>
         </w:rPr>
-        <w:t xml:space="preserve">ategoriju </w:t>
-      </w:r>
+        <w:t>ategoriju</w:t>
+      </w:r>
+      <w:proofErr w:type="spellEnd"/>
       <w:r>
         <w:rPr>
           <w:lang w:val="en-US"/>
         </w:rPr>
+        <w:t xml:space="preserve"> </w:t>
+      </w:r>
+      <w:proofErr w:type="spellStart"/>
+      <w:r>
+        <w:rPr>
+          <w:lang w:val="en-US"/>
+        </w:rPr>
         <w:t>dzēšana</w:t>
       </w:r>
+      <w:proofErr w:type="spellEnd"/>
       <w:r>
         <w:rPr>
           <w:lang w:val="en-US"/>
         </w:rPr>
-        <w:t xml:space="preserve"> no datu bāzes</w:t>
+        <w:t xml:space="preserve"> no </w:t>
+      </w:r>
+      <w:proofErr w:type="spellStart"/>
+      <w:r>
+        <w:rPr>
+          <w:lang w:val="en-US"/>
+        </w:rPr>
+        <w:t>datu</w:t>
+      </w:r>
+      <w:proofErr w:type="spellEnd"/>
+      <w:r>
+        <w:rPr>
+          <w:lang w:val="en-US"/>
+        </w:rPr>
+        <w:t xml:space="preserve"> </w:t>
+      </w:r>
+      <w:proofErr w:type="spellStart"/>
+      <w:r>
+        <w:rPr>
+          <w:lang w:val="en-US"/>
+        </w:rPr>
+        <w:t>bāzes</w:t>
       </w:r>
       <w:bookmarkEnd w:id="18"/>
+      <w:proofErr w:type="spellEnd"/>
     </w:p>
     <w:p>
       <w:pPr>
@@ -12720,6 +13514,7 @@
         </w:rPr>
         <w:t>13</w:t>
       </w:r>
+      <w:proofErr w:type="gramStart"/>
       <w:r>
         <w:rPr>
           <w:lang w:val="en-US"/>
@@ -12729,6 +13524,7 @@
       <w:r>
         <w:t>tabula</w:t>
       </w:r>
+      <w:proofErr w:type="gramEnd"/>
     </w:p>
     <w:p>
       <w:pPr>
@@ -13094,19 +13890,43 @@
           <w:lang w:val="en-US"/>
         </w:rPr>
       </w:pPr>
-      <w:bookmarkStart w:id="19" w:name="_Toc130473594"/>
+      <w:bookmarkStart w:id="19" w:name="_Toc130843772"/>
+      <w:proofErr w:type="spellStart"/>
       <w:r>
         <w:rPr>
           <w:lang w:val="en-US"/>
         </w:rPr>
-        <w:t xml:space="preserve">Kategoriju apakšsadaļu </w:t>
-      </w:r>
+        <w:t>Kategoriju</w:t>
+      </w:r>
+      <w:proofErr w:type="spellEnd"/>
       <w:r>
         <w:rPr>
           <w:lang w:val="en-US"/>
         </w:rPr>
+        <w:t xml:space="preserve"> </w:t>
+      </w:r>
+      <w:proofErr w:type="spellStart"/>
+      <w:r>
+        <w:rPr>
+          <w:lang w:val="en-US"/>
+        </w:rPr>
+        <w:t>apakšsadaļu</w:t>
+      </w:r>
+      <w:proofErr w:type="spellEnd"/>
+      <w:r>
+        <w:rPr>
+          <w:lang w:val="en-US"/>
+        </w:rPr>
+        <w:t xml:space="preserve"> </w:t>
+      </w:r>
+      <w:proofErr w:type="spellStart"/>
+      <w:r>
+        <w:rPr>
+          <w:lang w:val="en-US"/>
+        </w:rPr>
         <w:t>dzēšana</w:t>
       </w:r>
+      <w:proofErr w:type="spellEnd"/>
       <w:r>
         <w:rPr>
           <w:lang w:val="en-US"/>
@@ -13117,9 +13937,31 @@
         <w:rPr>
           <w:lang w:val="en-US"/>
         </w:rPr>
-        <w:t>no datu bāzes</w:t>
+        <w:t xml:space="preserve">no </w:t>
+      </w:r>
+      <w:proofErr w:type="spellStart"/>
+      <w:r>
+        <w:rPr>
+          <w:lang w:val="en-US"/>
+        </w:rPr>
+        <w:t>datu</w:t>
+      </w:r>
+      <w:proofErr w:type="spellEnd"/>
+      <w:r>
+        <w:rPr>
+          <w:lang w:val="en-US"/>
+        </w:rPr>
+        <w:t xml:space="preserve"> </w:t>
+      </w:r>
+      <w:proofErr w:type="spellStart"/>
+      <w:r>
+        <w:rPr>
+          <w:lang w:val="en-US"/>
+        </w:rPr>
+        <w:t>bāzes</w:t>
       </w:r>
       <w:bookmarkEnd w:id="19"/>
+      <w:proofErr w:type="spellEnd"/>
     </w:p>
     <w:p>
       <w:pPr>
@@ -13177,6 +14019,7 @@
         </w:rPr>
         <w:t>14</w:t>
       </w:r>
+      <w:proofErr w:type="gramStart"/>
       <w:r>
         <w:rPr>
           <w:lang w:val="en-US"/>
@@ -13186,6 +14029,7 @@
       <w:r>
         <w:t>tabula</w:t>
       </w:r>
+      <w:proofErr w:type="gramEnd"/>
     </w:p>
     <w:p>
       <w:pPr>
@@ -13532,14 +14376,44 @@
           <w:lang w:val="en-US"/>
         </w:rPr>
       </w:pPr>
-      <w:bookmarkStart w:id="20" w:name="_Toc130473595"/>
+      <w:bookmarkStart w:id="20" w:name="_Toc130843773"/>
+      <w:proofErr w:type="spellStart"/>
       <w:r>
         <w:rPr>
           <w:lang w:val="en-US"/>
         </w:rPr>
-        <w:t>Administratora profila rediģēšana</w:t>
+        <w:t>Administratora</w:t>
+      </w:r>
+      <w:proofErr w:type="spellEnd"/>
+      <w:r>
+        <w:rPr>
+          <w:lang w:val="en-US"/>
+        </w:rPr>
+        <w:t xml:space="preserve"> </w:t>
+      </w:r>
+      <w:proofErr w:type="spellStart"/>
+      <w:r>
+        <w:rPr>
+          <w:lang w:val="en-US"/>
+        </w:rPr>
+        <w:t>profila</w:t>
+      </w:r>
+      <w:proofErr w:type="spellEnd"/>
+      <w:r>
+        <w:rPr>
+          <w:lang w:val="en-US"/>
+        </w:rPr>
+        <w:t xml:space="preserve"> </w:t>
+      </w:r>
+      <w:proofErr w:type="spellStart"/>
+      <w:r>
+        <w:rPr>
+          <w:lang w:val="en-US"/>
+        </w:rPr>
+        <w:t>rediģēšana</w:t>
       </w:r>
       <w:bookmarkEnd w:id="20"/>
+      <w:proofErr w:type="spellEnd"/>
     </w:p>
     <w:p>
       <w:pPr>
@@ -13594,6 +14468,7 @@
         </w:rPr>
         <w:t>15</w:t>
       </w:r>
+      <w:proofErr w:type="gramStart"/>
       <w:r>
         <w:rPr>
           <w:lang w:val="en-US"/>
@@ -13603,6 +14478,7 @@
       <w:r>
         <w:t>tabula</w:t>
       </w:r>
+      <w:proofErr w:type="gramEnd"/>
     </w:p>
     <w:p>
       <w:pPr>
@@ -14343,20 +15219,44 @@
           <w:lang w:val="en-US"/>
         </w:rPr>
       </w:pPr>
-      <w:bookmarkStart w:id="21" w:name="_Toc130473596"/>
+      <w:bookmarkStart w:id="21" w:name="_Toc130843774"/>
+      <w:proofErr w:type="spellStart"/>
       <w:r>
         <w:rPr>
           <w:lang w:val="en-US"/>
         </w:rPr>
-        <w:t xml:space="preserve">Pārdevēja </w:t>
-      </w:r>
+        <w:t>Pārdevēja</w:t>
+      </w:r>
+      <w:proofErr w:type="spellEnd"/>
       <w:r>
         <w:rPr>
           <w:lang w:val="en-US"/>
         </w:rPr>
-        <w:t>profila rediģēšana</w:t>
+        <w:t xml:space="preserve"> </w:t>
+      </w:r>
+      <w:proofErr w:type="spellStart"/>
+      <w:r>
+        <w:rPr>
+          <w:lang w:val="en-US"/>
+        </w:rPr>
+        <w:t>profila</w:t>
+      </w:r>
+      <w:proofErr w:type="spellEnd"/>
+      <w:r>
+        <w:rPr>
+          <w:lang w:val="en-US"/>
+        </w:rPr>
+        <w:t xml:space="preserve"> </w:t>
+      </w:r>
+      <w:proofErr w:type="spellStart"/>
+      <w:r>
+        <w:rPr>
+          <w:lang w:val="en-US"/>
+        </w:rPr>
+        <w:t>rediģēšana</w:t>
       </w:r>
       <w:bookmarkEnd w:id="21"/>
+      <w:proofErr w:type="spellEnd"/>
     </w:p>
     <w:p>
       <w:pPr>
@@ -15214,11 +16114,804 @@
           <w:numId w:val="2"/>
         </w:numPr>
       </w:pPr>
-      <w:bookmarkStart w:id="22" w:name="_Toc130473597"/>
+      <w:bookmarkStart w:id="22" w:name="_Toc130843775"/>
       <w:r>
         <w:t>Sistēmas nefunkcionālās prasības</w:t>
       </w:r>
       <w:bookmarkEnd w:id="22"/>
+    </w:p>
+    <w:p>
+      <w:pPr>
+        <w:pStyle w:val="3"/>
+        <w:numPr>
+          <w:ilvl w:val="2"/>
+          <w:numId w:val="2"/>
+        </w:numPr>
+      </w:pPr>
+      <w:bookmarkStart w:id="23" w:name="_Toc130843776"/>
+      <w:r>
+        <w:t>Veiktspēja</w:t>
+      </w:r>
+      <w:bookmarkEnd w:id="23"/>
+    </w:p>
+    <w:p>
+      <w:pPr>
+        <w:ind w:left="567" w:hanging="141"/>
+      </w:pPr>
+      <w:r>
+        <w:t>Tīmekļa vietnei jāspēj ātri un kvalitatīvi izpildīt visus lietotāju pieprasījumus.</w:t>
+      </w:r>
+    </w:p>
+    <w:p>
+      <w:pPr>
+        <w:pStyle w:val="3"/>
+        <w:numPr>
+          <w:ilvl w:val="2"/>
+          <w:numId w:val="2"/>
+        </w:numPr>
+        <w:ind w:left="851"/>
+        <w:rPr>
+          <w:lang w:val="ru-RU"/>
+        </w:rPr>
+      </w:pPr>
+      <w:bookmarkStart w:id="24" w:name="_Toc130843777"/>
+      <w:proofErr w:type="spellStart"/>
+      <w:r>
+        <w:rPr>
+          <w:lang w:val="ru-RU"/>
+        </w:rPr>
+        <w:t>Drošība</w:t>
+      </w:r>
+      <w:bookmarkEnd w:id="24"/>
+      <w:proofErr w:type="spellEnd"/>
+    </w:p>
+    <w:p>
+      <w:pPr>
+        <w:spacing w:line="360" w:lineRule="auto"/>
+        <w:ind w:firstLine="360"/>
+        <w:rPr>
+          <w:lang w:val="ru-RU"/>
+        </w:rPr>
+      </w:pPr>
+      <w:proofErr w:type="spellStart"/>
+      <w:r>
+        <w:rPr>
+          <w:lang w:val="ru-RU"/>
+        </w:rPr>
+        <w:t>Lie</w:t>
+      </w:r>
+      <w:proofErr w:type="spellEnd"/>
+      <w:r>
+        <w:t>t</w:t>
+      </w:r>
+      <w:proofErr w:type="spellStart"/>
+      <w:r>
+        <w:rPr>
+          <w:lang w:val="ru-RU"/>
+        </w:rPr>
+        <w:t>otāju</w:t>
+      </w:r>
+      <w:proofErr w:type="spellEnd"/>
+      <w:r>
+        <w:rPr>
+          <w:lang w:val="ru-RU"/>
+        </w:rPr>
+        <w:t xml:space="preserve"> </w:t>
+      </w:r>
+      <w:proofErr w:type="spellStart"/>
+      <w:r>
+        <w:rPr>
+          <w:lang w:val="ru-RU"/>
+        </w:rPr>
+        <w:t>paroles</w:t>
+      </w:r>
+      <w:proofErr w:type="spellEnd"/>
+      <w:r>
+        <w:rPr>
+          <w:lang w:val="ru-RU"/>
+        </w:rPr>
+        <w:t xml:space="preserve"> </w:t>
+      </w:r>
+      <w:proofErr w:type="spellStart"/>
+      <w:r>
+        <w:rPr>
+          <w:lang w:val="ru-RU"/>
+        </w:rPr>
+        <w:t>jāuzglabā</w:t>
+      </w:r>
+      <w:proofErr w:type="spellEnd"/>
+      <w:r>
+        <w:rPr>
+          <w:lang w:val="ru-RU"/>
+        </w:rPr>
+        <w:t xml:space="preserve"> </w:t>
+      </w:r>
+      <w:proofErr w:type="spellStart"/>
+      <w:r>
+        <w:rPr>
+          <w:lang w:val="ru-RU"/>
+        </w:rPr>
+        <w:t>tikai</w:t>
+      </w:r>
+      <w:proofErr w:type="spellEnd"/>
+      <w:r>
+        <w:rPr>
+          <w:lang w:val="ru-RU"/>
+        </w:rPr>
+        <w:t xml:space="preserve"> </w:t>
+      </w:r>
+      <w:proofErr w:type="spellStart"/>
+      <w:r>
+        <w:rPr>
+          <w:lang w:val="ru-RU"/>
+        </w:rPr>
+        <w:t>šifrētā</w:t>
+      </w:r>
+      <w:proofErr w:type="spellEnd"/>
+      <w:r>
+        <w:rPr>
+          <w:lang w:val="ru-RU"/>
+        </w:rPr>
+        <w:t xml:space="preserve"> </w:t>
+      </w:r>
+      <w:proofErr w:type="spellStart"/>
+      <w:r>
+        <w:rPr>
+          <w:lang w:val="ru-RU"/>
+        </w:rPr>
+        <w:t>veidā</w:t>
+      </w:r>
+      <w:proofErr w:type="spellEnd"/>
+      <w:r>
+        <w:rPr>
+          <w:lang w:val="ru-RU"/>
+        </w:rPr>
+        <w:t>.</w:t>
+      </w:r>
+    </w:p>
+    <w:p>
+      <w:pPr>
+        <w:spacing w:line="360" w:lineRule="auto"/>
+        <w:ind w:firstLine="360"/>
+        <w:rPr>
+          <w:lang w:val="en-US"/>
+        </w:rPr>
+      </w:pPr>
+      <w:r>
+        <w:t>V</w:t>
+      </w:r>
+      <w:proofErr w:type="spellStart"/>
+      <w:r>
+        <w:rPr>
+          <w:lang w:val="en-US"/>
+        </w:rPr>
+        <w:t>ajadz</w:t>
+      </w:r>
+      <w:r>
+        <w:rPr>
+          <w:lang w:val="en-US"/>
+        </w:rPr>
+        <w:t>ē</w:t>
+      </w:r>
+      <w:r>
+        <w:rPr>
+          <w:lang w:val="en-US"/>
+        </w:rPr>
+        <w:t>tu</w:t>
+      </w:r>
+      <w:proofErr w:type="spellEnd"/>
+      <w:r>
+        <w:rPr>
+          <w:lang w:val="en-US"/>
+        </w:rPr>
+        <w:t xml:space="preserve"> </w:t>
+      </w:r>
+      <w:proofErr w:type="spellStart"/>
+      <w:r>
+        <w:rPr>
+          <w:lang w:val="en-US"/>
+        </w:rPr>
+        <w:t>izmantot</w:t>
+      </w:r>
+      <w:proofErr w:type="spellEnd"/>
+      <w:r>
+        <w:rPr>
+          <w:lang w:val="en-US"/>
+        </w:rPr>
+        <w:t xml:space="preserve"> </w:t>
+      </w:r>
+      <w:r>
+        <w:rPr>
+          <w:lang w:val="en-US"/>
+        </w:rPr>
+        <w:t>https</w:t>
+      </w:r>
+      <w:r>
+        <w:rPr>
+          <w:lang w:val="en-US"/>
+        </w:rPr>
+        <w:t xml:space="preserve"> (</w:t>
+      </w:r>
+      <w:r>
+        <w:rPr>
+          <w:lang w:val="en-US"/>
+        </w:rPr>
+        <w:t>SSL</w:t>
+      </w:r>
+      <w:r>
+        <w:rPr>
+          <w:lang w:val="en-US"/>
+        </w:rPr>
+        <w:t xml:space="preserve"> </w:t>
+      </w:r>
+      <w:proofErr w:type="spellStart"/>
+      <w:r>
+        <w:rPr>
+          <w:lang w:val="en-US"/>
+        </w:rPr>
+        <w:t>protokolu</w:t>
+      </w:r>
+      <w:proofErr w:type="spellEnd"/>
+      <w:r>
+        <w:rPr>
+          <w:lang w:val="en-US"/>
+        </w:rPr>
+        <w:t>).</w:t>
+      </w:r>
+    </w:p>
+    <w:p>
+      <w:pPr>
+        <w:pStyle w:val="3"/>
+        <w:numPr>
+          <w:ilvl w:val="2"/>
+          <w:numId w:val="8"/>
+        </w:numPr>
+        <w:ind w:left="1276" w:hanging="709"/>
+        <w:rPr>
+          <w:lang w:val="en-US"/>
+        </w:rPr>
+      </w:pPr>
+      <w:bookmarkStart w:id="25" w:name="_Toc130843778"/>
+      <w:proofErr w:type="spellStart"/>
+      <w:r>
+        <w:rPr>
+          <w:lang w:val="en-US"/>
+        </w:rPr>
+        <w:t>Uzturamība</w:t>
+      </w:r>
+      <w:bookmarkEnd w:id="25"/>
+      <w:proofErr w:type="spellEnd"/>
+    </w:p>
+    <w:p>
+      <w:pPr>
+        <w:spacing w:line="360" w:lineRule="auto"/>
+        <w:ind w:firstLine="360"/>
+        <w:rPr>
+          <w:lang w:val="en-US"/>
+        </w:rPr>
+      </w:pPr>
+      <w:proofErr w:type="spellStart"/>
+      <w:r>
+        <w:rPr>
+          <w:lang w:val="en-US"/>
+        </w:rPr>
+        <w:t>Tīmekļu</w:t>
+      </w:r>
+      <w:proofErr w:type="spellEnd"/>
+      <w:r>
+        <w:rPr>
+          <w:lang w:val="en-US"/>
+        </w:rPr>
+        <w:t xml:space="preserve"> </w:t>
+      </w:r>
+      <w:proofErr w:type="spellStart"/>
+      <w:r>
+        <w:rPr>
+          <w:lang w:val="en-US"/>
+        </w:rPr>
+        <w:t>vietnei</w:t>
+      </w:r>
+      <w:proofErr w:type="spellEnd"/>
+      <w:r>
+        <w:rPr>
+          <w:lang w:val="en-US"/>
+        </w:rPr>
+        <w:t xml:space="preserve"> </w:t>
+      </w:r>
+      <w:proofErr w:type="spellStart"/>
+      <w:r>
+        <w:rPr>
+          <w:lang w:val="en-US"/>
+        </w:rPr>
+        <w:t>jābūt</w:t>
+      </w:r>
+      <w:proofErr w:type="spellEnd"/>
+      <w:r>
+        <w:rPr>
+          <w:lang w:val="en-US"/>
+        </w:rPr>
+        <w:t xml:space="preserve"> </w:t>
+      </w:r>
+      <w:proofErr w:type="spellStart"/>
+      <w:r>
+        <w:rPr>
+          <w:lang w:val="en-US"/>
+        </w:rPr>
+        <w:t>pieejamai</w:t>
+      </w:r>
+      <w:proofErr w:type="spellEnd"/>
+      <w:r>
+        <w:rPr>
+          <w:lang w:val="en-US"/>
+        </w:rPr>
+        <w:t xml:space="preserve"> 24 </w:t>
+      </w:r>
+      <w:proofErr w:type="spellStart"/>
+      <w:r>
+        <w:rPr>
+          <w:lang w:val="en-US"/>
+        </w:rPr>
+        <w:t>stundas</w:t>
+      </w:r>
+      <w:proofErr w:type="spellEnd"/>
+      <w:r>
+        <w:rPr>
+          <w:lang w:val="en-US"/>
+        </w:rPr>
+        <w:t xml:space="preserve"> </w:t>
+      </w:r>
+      <w:proofErr w:type="spellStart"/>
+      <w:r>
+        <w:rPr>
+          <w:lang w:val="en-US"/>
+        </w:rPr>
+        <w:t>diennaktī</w:t>
+      </w:r>
+      <w:proofErr w:type="spellEnd"/>
+      <w:r>
+        <w:rPr>
+          <w:lang w:val="en-US"/>
+        </w:rPr>
+        <w:t xml:space="preserve"> </w:t>
+      </w:r>
+      <w:proofErr w:type="gramStart"/>
+      <w:r>
+        <w:rPr>
+          <w:lang w:val="en-US"/>
+        </w:rPr>
+        <w:t>un</w:t>
+      </w:r>
+      <w:proofErr w:type="gramEnd"/>
+      <w:r>
+        <w:rPr>
+          <w:lang w:val="en-US"/>
+        </w:rPr>
+        <w:t xml:space="preserve"> 7 </w:t>
+      </w:r>
+      <w:proofErr w:type="spellStart"/>
+      <w:r>
+        <w:rPr>
+          <w:lang w:val="en-US"/>
+        </w:rPr>
+        <w:t>dienas</w:t>
+      </w:r>
+      <w:proofErr w:type="spellEnd"/>
+      <w:r>
+        <w:rPr>
+          <w:lang w:val="en-US"/>
+        </w:rPr>
+        <w:t xml:space="preserve"> </w:t>
+      </w:r>
+      <w:proofErr w:type="spellStart"/>
+      <w:r>
+        <w:rPr>
+          <w:lang w:val="en-US"/>
+        </w:rPr>
+        <w:t>nedēļā</w:t>
+      </w:r>
+      <w:proofErr w:type="spellEnd"/>
+      <w:r>
+        <w:rPr>
+          <w:lang w:val="en-US"/>
+        </w:rPr>
+        <w:t>.</w:t>
+      </w:r>
+    </w:p>
+    <w:p>
+      <w:pPr>
+        <w:spacing w:line="360" w:lineRule="auto"/>
+        <w:ind w:firstLine="360"/>
+        <w:rPr>
+          <w:lang w:val="ru-RU"/>
+        </w:rPr>
+      </w:pPr>
+      <w:proofErr w:type="spellStart"/>
+      <w:r>
+        <w:rPr>
+          <w:lang w:val="ru-RU"/>
+        </w:rPr>
+        <w:t>Izstrādātājiem</w:t>
+      </w:r>
+      <w:proofErr w:type="spellEnd"/>
+      <w:r>
+        <w:rPr>
+          <w:lang w:val="ru-RU"/>
+        </w:rPr>
+        <w:t xml:space="preserve"> </w:t>
+      </w:r>
+      <w:proofErr w:type="spellStart"/>
+      <w:r>
+        <w:rPr>
+          <w:lang w:val="ru-RU"/>
+        </w:rPr>
+        <w:t>vajadzētu</w:t>
+      </w:r>
+      <w:proofErr w:type="spellEnd"/>
+      <w:r>
+        <w:rPr>
+          <w:lang w:val="ru-RU"/>
+        </w:rPr>
+        <w:t xml:space="preserve"> </w:t>
+      </w:r>
+      <w:proofErr w:type="spellStart"/>
+      <w:r>
+        <w:rPr>
+          <w:lang w:val="ru-RU"/>
+        </w:rPr>
+        <w:t>būt</w:t>
+      </w:r>
+      <w:proofErr w:type="spellEnd"/>
+      <w:r>
+        <w:rPr>
+          <w:lang w:val="ru-RU"/>
+        </w:rPr>
+        <w:t xml:space="preserve"> </w:t>
+      </w:r>
+      <w:proofErr w:type="spellStart"/>
+      <w:r>
+        <w:rPr>
+          <w:lang w:val="ru-RU"/>
+        </w:rPr>
+        <w:t>iespējai</w:t>
+      </w:r>
+      <w:proofErr w:type="spellEnd"/>
+      <w:r>
+        <w:rPr>
+          <w:lang w:val="ru-RU"/>
+        </w:rPr>
+        <w:t xml:space="preserve"> </w:t>
+      </w:r>
+      <w:proofErr w:type="spellStart"/>
+      <w:r>
+        <w:rPr>
+          <w:lang w:val="ru-RU"/>
+        </w:rPr>
+        <w:t>paplašināt</w:t>
+      </w:r>
+      <w:proofErr w:type="spellEnd"/>
+      <w:r>
+        <w:rPr>
+          <w:lang w:val="ru-RU"/>
+        </w:rPr>
+        <w:t xml:space="preserve"> </w:t>
+      </w:r>
+      <w:proofErr w:type="spellStart"/>
+      <w:r>
+        <w:rPr>
+          <w:lang w:val="ru-RU"/>
+        </w:rPr>
+        <w:t>un</w:t>
+      </w:r>
+      <w:proofErr w:type="spellEnd"/>
+      <w:r>
+        <w:rPr>
+          <w:lang w:val="ru-RU"/>
+        </w:rPr>
+        <w:t xml:space="preserve"> </w:t>
+      </w:r>
+      <w:proofErr w:type="spellStart"/>
+      <w:r>
+        <w:rPr>
+          <w:lang w:val="ru-RU"/>
+        </w:rPr>
+        <w:t>atjaunināt</w:t>
+      </w:r>
+      <w:proofErr w:type="spellEnd"/>
+      <w:r>
+        <w:rPr>
+          <w:lang w:val="ru-RU"/>
+        </w:rPr>
+        <w:t xml:space="preserve"> </w:t>
+      </w:r>
+      <w:proofErr w:type="spellStart"/>
+      <w:r>
+        <w:rPr>
+          <w:lang w:val="ru-RU"/>
+        </w:rPr>
+        <w:t>lietotni</w:t>
+      </w:r>
+      <w:proofErr w:type="spellEnd"/>
+      <w:r>
+        <w:rPr>
+          <w:lang w:val="ru-RU"/>
+        </w:rPr>
+        <w:t xml:space="preserve">, </w:t>
+      </w:r>
+      <w:proofErr w:type="spellStart"/>
+      <w:r>
+        <w:rPr>
+          <w:lang w:val="ru-RU"/>
+        </w:rPr>
+        <w:t>nepārtraucot</w:t>
+      </w:r>
+      <w:proofErr w:type="spellEnd"/>
+      <w:r>
+        <w:rPr>
+          <w:lang w:val="ru-RU"/>
+        </w:rPr>
+        <w:t xml:space="preserve"> </w:t>
+      </w:r>
+      <w:proofErr w:type="spellStart"/>
+      <w:r>
+        <w:rPr>
+          <w:lang w:val="ru-RU"/>
+        </w:rPr>
+        <w:t>iestudējuma</w:t>
+      </w:r>
+      <w:proofErr w:type="spellEnd"/>
+      <w:r>
+        <w:rPr>
+          <w:lang w:val="ru-RU"/>
+        </w:rPr>
+        <w:t xml:space="preserve"> </w:t>
+      </w:r>
+      <w:proofErr w:type="spellStart"/>
+      <w:r>
+        <w:rPr>
+          <w:lang w:val="ru-RU"/>
+        </w:rPr>
+        <w:t>versiju</w:t>
+      </w:r>
+      <w:proofErr w:type="spellEnd"/>
+      <w:r>
+        <w:rPr>
+          <w:lang w:val="ru-RU"/>
+        </w:rPr>
+        <w:t>.</w:t>
+      </w:r>
+    </w:p>
+    <w:p>
+      <w:pPr>
+        <w:pStyle w:val="3"/>
+        <w:numPr>
+          <w:ilvl w:val="2"/>
+          <w:numId w:val="2"/>
+        </w:numPr>
+        <w:rPr>
+          <w:lang w:val="ru-RU"/>
+        </w:rPr>
+      </w:pPr>
+      <w:bookmarkStart w:id="26" w:name="_Toc130843779"/>
+      <w:proofErr w:type="spellStart"/>
+      <w:r>
+        <w:rPr>
+          <w:lang w:val="ru-RU"/>
+        </w:rPr>
+        <w:t>Lokalizācija</w:t>
+      </w:r>
+      <w:proofErr w:type="spellEnd"/>
+      <w:r>
+        <w:rPr>
+          <w:lang w:val="ru-RU"/>
+        </w:rPr>
+        <w:t>:</w:t>
+      </w:r>
+      <w:bookmarkEnd w:id="26"/>
+      <w:r>
+        <w:rPr>
+          <w:lang w:val="ru-RU"/>
+        </w:rPr>
+        <w:t xml:space="preserve"> </w:t>
+      </w:r>
+    </w:p>
+    <w:p>
+      <w:pPr>
+        <w:spacing w:line="360" w:lineRule="auto"/>
+        <w:ind w:firstLine="360"/>
+      </w:pPr>
+      <w:proofErr w:type="spellStart"/>
+      <w:r>
+        <w:rPr>
+          <w:lang w:val="ru-RU"/>
+        </w:rPr>
+        <w:t>Tīmekļu</w:t>
+      </w:r>
+      <w:proofErr w:type="spellEnd"/>
+      <w:r>
+        <w:rPr>
+          <w:lang w:val="ru-RU"/>
+        </w:rPr>
+        <w:t xml:space="preserve"> </w:t>
+      </w:r>
+      <w:proofErr w:type="spellStart"/>
+      <w:r>
+        <w:rPr>
+          <w:lang w:val="ru-RU"/>
+        </w:rPr>
+        <w:t>vietnei</w:t>
+      </w:r>
+      <w:proofErr w:type="spellEnd"/>
+      <w:r>
+        <w:t xml:space="preserve"> </w:t>
+      </w:r>
+      <w:proofErr w:type="spellStart"/>
+      <w:r>
+        <w:rPr>
+          <w:lang w:val="ru-RU"/>
+        </w:rPr>
+        <w:t>jābūt</w:t>
+      </w:r>
+      <w:proofErr w:type="spellEnd"/>
+      <w:r>
+        <w:rPr>
+          <w:lang w:val="ru-RU"/>
+        </w:rPr>
+        <w:t xml:space="preserve"> </w:t>
+      </w:r>
+      <w:proofErr w:type="spellStart"/>
+      <w:r>
+        <w:rPr>
+          <w:lang w:val="ru-RU"/>
+        </w:rPr>
+        <w:t>tulkotai</w:t>
+      </w:r>
+      <w:proofErr w:type="spellEnd"/>
+      <w:r>
+        <w:rPr>
+          <w:lang w:val="ru-RU"/>
+        </w:rPr>
+        <w:t>/</w:t>
+      </w:r>
+      <w:proofErr w:type="spellStart"/>
+      <w:r>
+        <w:rPr>
+          <w:lang w:val="ru-RU"/>
+        </w:rPr>
+        <w:t>lokalizētai</w:t>
+      </w:r>
+      <w:proofErr w:type="spellEnd"/>
+      <w:r>
+        <w:rPr>
+          <w:lang w:val="ru-RU"/>
+        </w:rPr>
+        <w:t xml:space="preserve"> </w:t>
+      </w:r>
+      <w:proofErr w:type="spellStart"/>
+      <w:r>
+        <w:rPr>
+          <w:lang w:val="ru-RU"/>
+        </w:rPr>
+        <w:t>latviešu</w:t>
+      </w:r>
+      <w:proofErr w:type="spellEnd"/>
+      <w:r>
+        <w:rPr>
+          <w:lang w:val="ru-RU"/>
+        </w:rPr>
+        <w:t xml:space="preserve"> </w:t>
+      </w:r>
+      <w:proofErr w:type="spellStart"/>
+      <w:r>
+        <w:rPr>
+          <w:lang w:val="ru-RU"/>
+        </w:rPr>
+        <w:t>un</w:t>
+      </w:r>
+      <w:proofErr w:type="spellEnd"/>
+      <w:r>
+        <w:rPr>
+          <w:lang w:val="ru-RU"/>
+        </w:rPr>
+        <w:t xml:space="preserve"> </w:t>
+      </w:r>
+      <w:proofErr w:type="spellStart"/>
+      <w:r>
+        <w:rPr>
+          <w:lang w:val="ru-RU"/>
+        </w:rPr>
+        <w:t>krievu</w:t>
+      </w:r>
+      <w:proofErr w:type="spellEnd"/>
+      <w:r>
+        <w:rPr>
+          <w:lang w:val="ru-RU"/>
+        </w:rPr>
+        <w:t xml:space="preserve"> </w:t>
+      </w:r>
+      <w:proofErr w:type="spellStart"/>
+      <w:r>
+        <w:rPr>
+          <w:lang w:val="ru-RU"/>
+        </w:rPr>
+        <w:t>valodās</w:t>
+      </w:r>
+      <w:proofErr w:type="spellEnd"/>
+      <w:r>
+        <w:t>.</w:t>
+      </w:r>
+    </w:p>
+    <w:p>
+      <w:pPr>
+        <w:pStyle w:val="3"/>
+      </w:pPr>
+      <w:bookmarkStart w:id="27" w:name="_Toc130843780"/>
+      <w:r>
+        <w:t>2.</w:t>
+      </w:r>
+      <w:r>
+        <w:t>3.5.</w:t>
+      </w:r>
+      <w:r>
+        <w:t xml:space="preserve"> </w:t>
+      </w:r>
+      <w:r>
+        <w:rPr>
+          <w:lang w:val="ru-RU"/>
+        </w:rPr>
+        <w:t xml:space="preserve"> </w:t>
+      </w:r>
+      <w:r>
+        <w:t>Lietojāmība:</w:t>
+      </w:r>
+      <w:bookmarkEnd w:id="27"/>
+      <w:r>
+        <w:t xml:space="preserve"> </w:t>
+      </w:r>
+    </w:p>
+    <w:p>
+      <w:pPr>
+        <w:spacing w:line="360" w:lineRule="auto"/>
+        <w:ind w:firstLine="284"/>
+      </w:pPr>
+      <w:r>
+        <w:t>Tīmekļu vietnei jābūt viegli lietojamai un pārskatamai.</w:t>
+      </w:r>
+    </w:p>
+    <w:p>
+      <w:pPr>
+        <w:tabs>
+          <w:tab w:val="left" w:pos="860"/>
+        </w:tabs>
+        <w:spacing w:line="360" w:lineRule="auto"/>
+        <w:ind w:firstLine="284"/>
+      </w:pPr>
+      <w:r>
+        <w:t>WEB lapai jābūt responsīvi pielāgotai dažādiem ekrāna izmēriem.</w:t>
+      </w:r>
+    </w:p>
+    <w:p>
+      <w:pPr>
+        <w:pStyle w:val="3"/>
+      </w:pPr>
+      <w:bookmarkStart w:id="28" w:name="_Toc130843781"/>
+      <w:r>
+        <w:rPr>
+          <w:lang w:val="ru-RU"/>
+        </w:rPr>
+        <w:t xml:space="preserve">2.2.6. </w:t>
+      </w:r>
+      <w:r>
+        <w:t>Pārnesamība:</w:t>
+      </w:r>
+      <w:bookmarkEnd w:id="28"/>
+    </w:p>
+    <w:p>
+      <w:pPr>
+        <w:ind w:firstLine="284"/>
+      </w:pPr>
+      <w:r>
+        <w:t>Ir jābūt iespējai izmantot tīmekļa vietni  visās pārlūkprogrammās.</w:t>
+      </w:r>
     </w:p>
     <w:p>
       <w:pPr>
@@ -15228,11 +16921,11 @@
           <w:numId w:val="2"/>
         </w:numPr>
       </w:pPr>
-      <w:bookmarkStart w:id="23" w:name="_Toc130473598"/>
+      <w:bookmarkStart w:id="29" w:name="_Toc130843782"/>
       <w:r>
         <w:t>Gala lietotāja raksturiezīmes</w:t>
       </w:r>
-      <w:bookmarkEnd w:id="23"/>
+      <w:bookmarkEnd w:id="29"/>
     </w:p>
     <w:p>
       <w:pPr>
@@ -15320,6 +17013,7 @@
         <w:spacing w:line="360" w:lineRule="auto"/>
       </w:pPr>
       <w:r>
+        <w:lastRenderedPageBreak/>
         <w:t>Pārdevē</w:t>
       </w:r>
       <w:r>
@@ -15422,11 +17116,11 @@
           <w:numId w:val="2"/>
         </w:numPr>
       </w:pPr>
-      <w:bookmarkStart w:id="24" w:name="_Toc130473599"/>
+      <w:bookmarkStart w:id="30" w:name="_Toc130843783"/>
       <w:r>
         <w:t>Lietoto terminu un saīsinājumu skaidrojumi</w:t>
       </w:r>
-      <w:bookmarkEnd w:id="24"/>
+      <w:bookmarkEnd w:id="30"/>
     </w:p>
     <w:p>
       <w:pPr>
@@ -15469,24 +17163,62 @@
           <w:lang w:val="ru-RU"/>
         </w:rPr>
       </w:pPr>
+      <w:proofErr w:type="spellStart"/>
       <w:r>
         <w:rPr>
           <w:lang w:val="en-US"/>
         </w:rPr>
-        <w:t xml:space="preserve">Kiriyena - </w:t>
-      </w:r>
+        <w:t>Kiriyena</w:t>
+      </w:r>
+      <w:proofErr w:type="spellEnd"/>
       <w:r>
         <w:rPr>
           <w:lang w:val="en-US"/>
         </w:rPr>
+        <w:t xml:space="preserve"> - </w:t>
+      </w:r>
+      <w:proofErr w:type="spellStart"/>
+      <w:r>
+        <w:rPr>
+          <w:lang w:val="en-US"/>
+        </w:rPr>
         <w:t>i</w:t>
       </w:r>
       <w:r>
         <w:rPr>
           <w:lang w:val="en-US"/>
         </w:rPr>
-        <w:t>nterneta veikala nosaukums</w:t>
-      </w:r>
+        <w:t>nterneta</w:t>
+      </w:r>
+      <w:proofErr w:type="spellEnd"/>
+      <w:r>
+        <w:rPr>
+          <w:lang w:val="en-US"/>
+        </w:rPr>
+        <w:t xml:space="preserve"> </w:t>
+      </w:r>
+      <w:proofErr w:type="spellStart"/>
+      <w:r>
+        <w:rPr>
+          <w:lang w:val="en-US"/>
+        </w:rPr>
+        <w:t>veikala</w:t>
+      </w:r>
+      <w:proofErr w:type="spellEnd"/>
+      <w:r>
+        <w:rPr>
+          <w:lang w:val="en-US"/>
+        </w:rPr>
+        <w:t xml:space="preserve"> </w:t>
+      </w:r>
+      <w:proofErr w:type="spellStart"/>
+      <w:r>
+        <w:rPr>
+          <w:lang w:val="en-US"/>
+        </w:rPr>
+        <w:t>nosaukums</w:t>
+      </w:r>
+      <w:proofErr w:type="spellEnd"/>
       <w:r>
         <w:rPr>
           <w:lang w:val="ru-RU"/>
@@ -15515,12 +17247,12 @@
           <w:numId w:val="2"/>
         </w:numPr>
       </w:pPr>
-      <w:bookmarkStart w:id="25" w:name="_Toc130473600"/>
+      <w:bookmarkStart w:id="31" w:name="_Toc130843784"/>
       <w:r>
         <w:lastRenderedPageBreak/>
         <w:t>Izstrādes līdzekļu, rīku apraksts un izvēles pamatojums</w:t>
       </w:r>
-      <w:bookmarkEnd w:id="25"/>
+      <w:bookmarkEnd w:id="31"/>
     </w:p>
     <w:p>
       <w:pPr>
@@ -15530,11 +17262,11 @@
           <w:numId w:val="2"/>
         </w:numPr>
       </w:pPr>
-      <w:bookmarkStart w:id="26" w:name="_Toc130473601"/>
+      <w:bookmarkStart w:id="32" w:name="_Toc130843785"/>
       <w:r>
         <w:t>Iespējamo risinājuma līdzekļu un valodu apraksts</w:t>
       </w:r>
-      <w:bookmarkEnd w:id="26"/>
+      <w:bookmarkEnd w:id="32"/>
     </w:p>
     <w:p>
       <w:pPr>
@@ -15544,11 +17276,11 @@
           <w:numId w:val="2"/>
         </w:numPr>
       </w:pPr>
-      <w:bookmarkStart w:id="27" w:name="_Toc130473602"/>
+      <w:bookmarkStart w:id="33" w:name="_Toc130843786"/>
       <w:r>
         <w:t>Izvēlēto risinājuma līdzekļu un valodu apraksts</w:t>
       </w:r>
-      <w:bookmarkEnd w:id="27"/>
+      <w:bookmarkEnd w:id="33"/>
     </w:p>
     <w:p>
       <w:pPr>
@@ -15568,12 +17300,12 @@
           <w:numId w:val="2"/>
         </w:numPr>
       </w:pPr>
-      <w:bookmarkStart w:id="28" w:name="_Toc130473603"/>
+      <w:bookmarkStart w:id="34" w:name="_Toc130843787"/>
       <w:r>
         <w:lastRenderedPageBreak/>
         <w:t>Sistēmas modelēšana un projektēšana</w:t>
       </w:r>
-      <w:bookmarkEnd w:id="28"/>
+      <w:bookmarkEnd w:id="34"/>
     </w:p>
     <w:p>
       <w:pPr>
@@ -15583,11 +17315,11 @@
           <w:numId w:val="2"/>
         </w:numPr>
       </w:pPr>
-      <w:bookmarkStart w:id="29" w:name="_Toc130473604"/>
+      <w:bookmarkStart w:id="35" w:name="_Toc130843788"/>
       <w:r>
         <w:t>Sistēmas struktūras modelis</w:t>
       </w:r>
-      <w:bookmarkEnd w:id="29"/>
+      <w:bookmarkEnd w:id="35"/>
     </w:p>
     <w:p>
       <w:pPr>
@@ -15597,11 +17329,11 @@
           <w:numId w:val="2"/>
         </w:numPr>
       </w:pPr>
-      <w:bookmarkStart w:id="30" w:name="_Toc130473605"/>
+      <w:bookmarkStart w:id="36" w:name="_Toc130843789"/>
       <w:r>
         <w:t>Klašu diagramma / ER diagramma</w:t>
       </w:r>
-      <w:bookmarkEnd w:id="30"/>
+      <w:bookmarkEnd w:id="36"/>
     </w:p>
     <w:p>
       <w:pPr>
@@ -15611,11 +17343,11 @@
           <w:numId w:val="2"/>
         </w:numPr>
       </w:pPr>
-      <w:bookmarkStart w:id="31" w:name="_Toc130473606"/>
+      <w:bookmarkStart w:id="37" w:name="_Toc130843790"/>
       <w:r>
         <w:t>Funkcionālais un dinamiskais sistēmas modelis</w:t>
       </w:r>
-      <w:bookmarkEnd w:id="31"/>
+      <w:bookmarkEnd w:id="37"/>
     </w:p>
     <w:p>
       <w:pPr>
@@ -15625,11 +17357,11 @@
           <w:numId w:val="2"/>
         </w:numPr>
       </w:pPr>
-      <w:bookmarkStart w:id="32" w:name="_Toc130473607"/>
+      <w:bookmarkStart w:id="38" w:name="_Toc130843791"/>
       <w:r>
         <w:t>Aktivitāšu diagramma</w:t>
       </w:r>
-      <w:bookmarkEnd w:id="32"/>
+      <w:bookmarkEnd w:id="38"/>
     </w:p>
     <w:p>
       <w:pPr>
@@ -15639,11 +17371,11 @@
           <w:numId w:val="2"/>
         </w:numPr>
       </w:pPr>
-      <w:bookmarkStart w:id="33" w:name="_Toc130473608"/>
+      <w:bookmarkStart w:id="39" w:name="_Toc130843792"/>
       <w:r>
         <w:t>Lietojumgadījumu diagramma</w:t>
       </w:r>
-      <w:bookmarkEnd w:id="33"/>
+      <w:bookmarkEnd w:id="39"/>
     </w:p>
     <w:p>
       <w:pPr>
@@ -15653,11 +17385,11 @@
           <w:numId w:val="2"/>
         </w:numPr>
       </w:pPr>
-      <w:bookmarkStart w:id="34" w:name="_Toc130473609"/>
+      <w:bookmarkStart w:id="40" w:name="_Toc130843793"/>
       <w:r>
         <w:t>Sistēmas moduļu apraksts un algoritmu shēmas</w:t>
       </w:r>
-      <w:bookmarkEnd w:id="34"/>
+      <w:bookmarkEnd w:id="40"/>
     </w:p>
     <w:p>
       <w:r>
@@ -15672,12 +17404,12 @@
           <w:numId w:val="2"/>
         </w:numPr>
       </w:pPr>
-      <w:bookmarkStart w:id="35" w:name="_Toc130473610"/>
+      <w:bookmarkStart w:id="41" w:name="_Toc130843794"/>
       <w:r>
         <w:lastRenderedPageBreak/>
         <w:t>Lietotāju ceļvedis</w:t>
       </w:r>
-      <w:bookmarkEnd w:id="35"/>
+      <w:bookmarkEnd w:id="41"/>
     </w:p>
     <w:p>
       <w:r>
@@ -15692,12 +17424,12 @@
           <w:numId w:val="2"/>
         </w:numPr>
       </w:pPr>
-      <w:bookmarkStart w:id="36" w:name="_Toc130473611"/>
+      <w:bookmarkStart w:id="42" w:name="_Toc130843795"/>
       <w:r>
         <w:lastRenderedPageBreak/>
         <w:t>Testēšanas dokumentācija</w:t>
       </w:r>
-      <w:bookmarkEnd w:id="36"/>
+      <w:bookmarkEnd w:id="42"/>
     </w:p>
     <w:p>
       <w:pPr>
@@ -15707,11 +17439,11 @@
           <w:numId w:val="2"/>
         </w:numPr>
       </w:pPr>
-      <w:bookmarkStart w:id="37" w:name="_Toc130473612"/>
+      <w:bookmarkStart w:id="43" w:name="_Toc130843796"/>
       <w:r>
         <w:t>Izvēlētās testēšanas metodes, rīku apraksts un pamatojums</w:t>
       </w:r>
-      <w:bookmarkEnd w:id="37"/>
+      <w:bookmarkEnd w:id="43"/>
     </w:p>
     <w:p>
       <w:pPr>
@@ -15721,11 +17453,11 @@
           <w:numId w:val="2"/>
         </w:numPr>
       </w:pPr>
-      <w:bookmarkStart w:id="38" w:name="_Toc130473613"/>
+      <w:bookmarkStart w:id="44" w:name="_Toc130843797"/>
       <w:r>
         <w:t>Testpiemēru kopa</w:t>
       </w:r>
-      <w:bookmarkEnd w:id="38"/>
+      <w:bookmarkEnd w:id="44"/>
     </w:p>
     <w:p>
       <w:pPr>
@@ -15735,11 +17467,11 @@
           <w:numId w:val="2"/>
         </w:numPr>
       </w:pPr>
-      <w:bookmarkStart w:id="39" w:name="_Toc130473614"/>
+      <w:bookmarkStart w:id="45" w:name="_Toc130843798"/>
       <w:r>
         <w:t>Testēšanas žurnāls</w:t>
       </w:r>
-      <w:bookmarkEnd w:id="39"/>
+      <w:bookmarkEnd w:id="45"/>
     </w:p>
     <w:p>
       <w:r>
@@ -15754,12 +17486,12 @@
           <w:numId w:val="2"/>
         </w:numPr>
       </w:pPr>
-      <w:bookmarkStart w:id="40" w:name="_Toc130473615"/>
+      <w:bookmarkStart w:id="46" w:name="_Toc130843799"/>
       <w:r>
         <w:lastRenderedPageBreak/>
         <w:t>Individuālais ieguldījums</w:t>
       </w:r>
-      <w:bookmarkEnd w:id="40"/>
+      <w:bookmarkEnd w:id="46"/>
     </w:p>
     <w:p>
       <w:r>
@@ -15774,12 +17506,12 @@
           <w:numId w:val="2"/>
         </w:numPr>
       </w:pPr>
-      <w:bookmarkStart w:id="41" w:name="_Toc130473616"/>
+      <w:bookmarkStart w:id="47" w:name="_Toc130843800"/>
       <w:r>
         <w:lastRenderedPageBreak/>
         <w:t>Secinājumi</w:t>
       </w:r>
-      <w:bookmarkEnd w:id="41"/>
+      <w:bookmarkEnd w:id="47"/>
     </w:p>
     <w:p>
       <w:r>
@@ -15794,12 +17526,12 @@
           <w:numId w:val="2"/>
         </w:numPr>
       </w:pPr>
-      <w:bookmarkStart w:id="42" w:name="_Toc130473617"/>
+      <w:bookmarkStart w:id="48" w:name="_Toc130843801"/>
       <w:r>
         <w:lastRenderedPageBreak/>
         <w:t>Lietoto saīsinājumu saraksts</w:t>
       </w:r>
-      <w:bookmarkEnd w:id="42"/>
+      <w:bookmarkEnd w:id="48"/>
     </w:p>
     <w:p>
       <w:r>
@@ -15810,12 +17542,12 @@
       <w:pPr>
         <w:pStyle w:val="1"/>
       </w:pPr>
-      <w:bookmarkStart w:id="43" w:name="_Toc130473618"/>
+      <w:bookmarkStart w:id="49" w:name="_Toc130843802"/>
       <w:r>
         <w:lastRenderedPageBreak/>
         <w:t>10. Literatūras un informācijas avotu saraksts</w:t>
       </w:r>
-      <w:bookmarkEnd w:id="43"/>
+      <w:bookmarkEnd w:id="49"/>
     </w:p>
     <w:p>
       <w:pPr>
@@ -15884,7 +17616,7 @@
             <w:noProof/>
             <w:lang w:val="ru-RU"/>
           </w:rPr>
-          <w:t>6</w:t>
+          <w:t>22</w:t>
         </w:r>
         <w:r>
           <w:fldChar w:fldCharType="end"/>
@@ -15942,7 +17674,7 @@
         <v:path o:extrusionok="f" gradientshapeok="t" o:connecttype="rect"/>
         <o:lock v:ext="edit" aspectratio="t"/>
       </v:shapetype>
-      <v:shape id="_x0000_i1027" type="#_x0000_t75" style="width:9pt;height:9pt" o:bullet="t">
+      <v:shape id="_x0000_i1027" type="#_x0000_t75" style="width:8.85pt;height:8.85pt" o:bullet="t">
         <v:imagedata r:id="rId1" o:title="clip_image001"/>
       </v:shape>
     </w:pict>
@@ -16416,9 +18148,9 @@
   </w:abstractNum>
   <w:abstractNum w:abstractNumId="4" w15:restartNumberingAfterBreak="0">
     <w:nsid w:val="1B2339DC"/>
-    <w:multiLevelType w:val="hybridMultilevel"/>
-    <w:tmpl w:val="BEA8DAC8"/>
-    <w:lvl w:ilvl="0" w:tplc="0419000F">
+    <w:multiLevelType w:val="multilevel"/>
+    <w:tmpl w:val="F6FE23C0"/>
+    <w:lvl w:ilvl="0">
       <w:start w:val="1"/>
       <w:numFmt w:val="decimal"/>
       <w:lvlText w:val="%1."/>
@@ -16427,77 +18159,109 @@
         <w:ind w:left="1571" w:hanging="360"/>
       </w:pPr>
     </w:lvl>
-    <w:lvl w:ilvl="1" w:tplc="04190019" w:tentative="1">
-      <w:start w:val="1"/>
-      <w:numFmt w:val="lowerLetter"/>
-      <w:lvlText w:val="%2."/>
+    <w:lvl w:ilvl="1">
+      <w:start w:val="2"/>
+      <w:numFmt w:val="decimal"/>
+      <w:isLgl/>
+      <w:lvlText w:val="%1.%2."/>
       <w:lvlJc w:val="left"/>
       <w:pPr>
-        <w:ind w:left="2291" w:hanging="360"/>
-      </w:pPr>
-    </w:lvl>
-    <w:lvl w:ilvl="2" w:tplc="0419001B" w:tentative="1">
-      <w:start w:val="1"/>
-      <w:numFmt w:val="lowerRoman"/>
-      <w:lvlText w:val="%3."/>
-      <w:lvlJc w:val="right"/>
-      <w:pPr>
-        <w:ind w:left="3011" w:hanging="180"/>
-      </w:pPr>
-    </w:lvl>
-    <w:lvl w:ilvl="3" w:tplc="0419000F" w:tentative="1">
+        <w:ind w:left="1751" w:hanging="540"/>
+      </w:pPr>
+      <w:rPr>
+        <w:rFonts w:hint="default"/>
+      </w:rPr>
+    </w:lvl>
+    <w:lvl w:ilvl="2">
+      <w:start w:val="3"/>
+      <w:numFmt w:val="decimal"/>
+      <w:isLgl/>
+      <w:lvlText w:val="%1.%2.%3."/>
+      <w:lvlJc w:val="left"/>
+      <w:pPr>
+        <w:ind w:left="1931" w:hanging="720"/>
+      </w:pPr>
+      <w:rPr>
+        <w:rFonts w:hint="default"/>
+      </w:rPr>
+    </w:lvl>
+    <w:lvl w:ilvl="3">
       <w:start w:val="1"/>
       <w:numFmt w:val="decimal"/>
-      <w:lvlText w:val="%4."/>
+      <w:isLgl/>
+      <w:lvlText w:val="%1.%2.%3.%4."/>
       <w:lvlJc w:val="left"/>
       <w:pPr>
-        <w:ind w:left="3731" w:hanging="360"/>
-      </w:pPr>
-    </w:lvl>
-    <w:lvl w:ilvl="4" w:tplc="04190019" w:tentative="1">
-      <w:start w:val="1"/>
-      <w:numFmt w:val="lowerLetter"/>
-      <w:lvlText w:val="%5."/>
-      <w:lvlJc w:val="left"/>
-      <w:pPr>
-        <w:ind w:left="4451" w:hanging="360"/>
-      </w:pPr>
-    </w:lvl>
-    <w:lvl w:ilvl="5" w:tplc="0419001B" w:tentative="1">
-      <w:start w:val="1"/>
-      <w:numFmt w:val="lowerRoman"/>
-      <w:lvlText w:val="%6."/>
-      <w:lvlJc w:val="right"/>
-      <w:pPr>
-        <w:ind w:left="5171" w:hanging="180"/>
-      </w:pPr>
-    </w:lvl>
-    <w:lvl w:ilvl="6" w:tplc="0419000F" w:tentative="1">
+        <w:ind w:left="1931" w:hanging="720"/>
+      </w:pPr>
+      <w:rPr>
+        <w:rFonts w:hint="default"/>
+      </w:rPr>
+    </w:lvl>
+    <w:lvl w:ilvl="4">
       <w:start w:val="1"/>
       <w:numFmt w:val="decimal"/>
-      <w:lvlText w:val="%7."/>
+      <w:isLgl/>
+      <w:lvlText w:val="%1.%2.%3.%4.%5."/>
       <w:lvlJc w:val="left"/>
       <w:pPr>
-        <w:ind w:left="5891" w:hanging="360"/>
-      </w:pPr>
-    </w:lvl>
-    <w:lvl w:ilvl="7" w:tplc="04190019" w:tentative="1">
+        <w:ind w:left="2291" w:hanging="1080"/>
+      </w:pPr>
+      <w:rPr>
+        <w:rFonts w:hint="default"/>
+      </w:rPr>
+    </w:lvl>
+    <w:lvl w:ilvl="5">
       <w:start w:val="1"/>
-      <w:numFmt w:val="lowerLetter"/>
-      <w:lvlText w:val="%8."/>
+      <w:numFmt w:val="decimal"/>
+      <w:isLgl/>
+      <w:lvlText w:val="%1.%2.%3.%4.%5.%6."/>
       <w:lvlJc w:val="left"/>
       <w:pPr>
-        <w:ind w:left="6611" w:hanging="360"/>
-      </w:pPr>
-    </w:lvl>
-    <w:lvl w:ilvl="8" w:tplc="0419001B" w:tentative="1">
+        <w:ind w:left="2291" w:hanging="1080"/>
+      </w:pPr>
+      <w:rPr>
+        <w:rFonts w:hint="default"/>
+      </w:rPr>
+    </w:lvl>
+    <w:lvl w:ilvl="6">
       <w:start w:val="1"/>
-      <w:numFmt w:val="lowerRoman"/>
-      <w:lvlText w:val="%9."/>
-      <w:lvlJc w:val="right"/>
-      <w:pPr>
-        <w:ind w:left="7331" w:hanging="180"/>
-      </w:pPr>
+      <w:numFmt w:val="decimal"/>
+      <w:isLgl/>
+      <w:lvlText w:val="%1.%2.%3.%4.%5.%6.%7."/>
+      <w:lvlJc w:val="left"/>
+      <w:pPr>
+        <w:ind w:left="2651" w:hanging="1440"/>
+      </w:pPr>
+      <w:rPr>
+        <w:rFonts w:hint="default"/>
+      </w:rPr>
+    </w:lvl>
+    <w:lvl w:ilvl="7">
+      <w:start w:val="1"/>
+      <w:numFmt w:val="decimal"/>
+      <w:isLgl/>
+      <w:lvlText w:val="%1.%2.%3.%4.%5.%6.%7.%8."/>
+      <w:lvlJc w:val="left"/>
+      <w:pPr>
+        <w:ind w:left="2651" w:hanging="1440"/>
+      </w:pPr>
+      <w:rPr>
+        <w:rFonts w:hint="default"/>
+      </w:rPr>
+    </w:lvl>
+    <w:lvl w:ilvl="8">
+      <w:start w:val="1"/>
+      <w:numFmt w:val="decimal"/>
+      <w:isLgl/>
+      <w:lvlText w:val="%1.%2.%3.%4.%5.%6.%7.%8.%9."/>
+      <w:lvlJc w:val="left"/>
+      <w:pPr>
+        <w:ind w:left="3011" w:hanging="1800"/>
+      </w:pPr>
+      <w:rPr>
+        <w:rFonts w:hint="default"/>
+      </w:rPr>
     </w:lvl>
   </w:abstractNum>
   <w:abstractNum w:abstractNumId="5" w15:restartNumberingAfterBreak="0">
@@ -17637,9 +19401,9 @@
   </w:abstractNum>
   <w:abstractNum w:abstractNumId="17" w15:restartNumberingAfterBreak="0">
     <w:nsid w:val="44BC352D"/>
-    <w:multiLevelType w:val="hybridMultilevel"/>
-    <w:tmpl w:val="BEA8DAC8"/>
-    <w:lvl w:ilvl="0" w:tplc="0419000F">
+    <w:multiLevelType w:val="multilevel"/>
+    <w:tmpl w:val="A2145A82"/>
+    <w:lvl w:ilvl="0">
       <w:start w:val="1"/>
       <w:numFmt w:val="decimal"/>
       <w:lvlText w:val="%1."/>
@@ -17648,77 +19412,109 @@
         <w:ind w:left="1571" w:hanging="360"/>
       </w:pPr>
     </w:lvl>
-    <w:lvl w:ilvl="1" w:tplc="04190019" w:tentative="1">
-      <w:start w:val="1"/>
-      <w:numFmt w:val="lowerLetter"/>
-      <w:lvlText w:val="%2."/>
+    <w:lvl w:ilvl="1">
+      <w:start w:val="3"/>
+      <w:numFmt w:val="decimal"/>
+      <w:isLgl/>
+      <w:lvlText w:val="%1.%2."/>
       <w:lvlJc w:val="left"/>
       <w:pPr>
-        <w:ind w:left="2291" w:hanging="360"/>
-      </w:pPr>
-    </w:lvl>
-    <w:lvl w:ilvl="2" w:tplc="0419001B" w:tentative="1">
-      <w:start w:val="1"/>
-      <w:numFmt w:val="lowerRoman"/>
-      <w:lvlText w:val="%3."/>
-      <w:lvlJc w:val="right"/>
-      <w:pPr>
-        <w:ind w:left="3011" w:hanging="180"/>
-      </w:pPr>
-    </w:lvl>
-    <w:lvl w:ilvl="3" w:tplc="0419000F" w:tentative="1">
+        <w:ind w:left="1751" w:hanging="540"/>
+      </w:pPr>
+      <w:rPr>
+        <w:rFonts w:hint="default"/>
+      </w:rPr>
+    </w:lvl>
+    <w:lvl w:ilvl="2">
+      <w:start w:val="6"/>
+      <w:numFmt w:val="decimal"/>
+      <w:isLgl/>
+      <w:lvlText w:val="%1.%2.%3."/>
+      <w:lvlJc w:val="left"/>
+      <w:pPr>
+        <w:ind w:left="1931" w:hanging="720"/>
+      </w:pPr>
+      <w:rPr>
+        <w:rFonts w:hint="default"/>
+      </w:rPr>
+    </w:lvl>
+    <w:lvl w:ilvl="3">
       <w:start w:val="1"/>
       <w:numFmt w:val="decimal"/>
-      <w:lvlText w:val="%4."/>
+      <w:isLgl/>
+      <w:lvlText w:val="%1.%2.%3.%4."/>
       <w:lvlJc w:val="left"/>
       <w:pPr>
-        <w:ind w:left="3731" w:hanging="360"/>
-      </w:pPr>
-    </w:lvl>
-    <w:lvl w:ilvl="4" w:tplc="04190019" w:tentative="1">
-      <w:start w:val="1"/>
-      <w:numFmt w:val="lowerLetter"/>
-      <w:lvlText w:val="%5."/>
-      <w:lvlJc w:val="left"/>
-      <w:pPr>
-        <w:ind w:left="4451" w:hanging="360"/>
-      </w:pPr>
-    </w:lvl>
-    <w:lvl w:ilvl="5" w:tplc="0419001B" w:tentative="1">
-      <w:start w:val="1"/>
-      <w:numFmt w:val="lowerRoman"/>
-      <w:lvlText w:val="%6."/>
-      <w:lvlJc w:val="right"/>
-      <w:pPr>
-        <w:ind w:left="5171" w:hanging="180"/>
-      </w:pPr>
-    </w:lvl>
-    <w:lvl w:ilvl="6" w:tplc="0419000F" w:tentative="1">
+        <w:ind w:left="1931" w:hanging="720"/>
+      </w:pPr>
+      <w:rPr>
+        <w:rFonts w:hint="default"/>
+      </w:rPr>
+    </w:lvl>
+    <w:lvl w:ilvl="4">
       <w:start w:val="1"/>
       <w:numFmt w:val="decimal"/>
-      <w:lvlText w:val="%7."/>
+      <w:isLgl/>
+      <w:lvlText w:val="%1.%2.%3.%4.%5."/>
       <w:lvlJc w:val="left"/>
       <w:pPr>
-        <w:ind w:left="5891" w:hanging="360"/>
-      </w:pPr>
-    </w:lvl>
-    <w:lvl w:ilvl="7" w:tplc="04190019" w:tentative="1">
+        <w:ind w:left="2291" w:hanging="1080"/>
+      </w:pPr>
+      <w:rPr>
+        <w:rFonts w:hint="default"/>
+      </w:rPr>
+    </w:lvl>
+    <w:lvl w:ilvl="5">
       <w:start w:val="1"/>
-      <w:numFmt w:val="lowerLetter"/>
-      <w:lvlText w:val="%8."/>
+      <w:numFmt w:val="decimal"/>
+      <w:isLgl/>
+      <w:lvlText w:val="%1.%2.%3.%4.%5.%6."/>
       <w:lvlJc w:val="left"/>
       <w:pPr>
-        <w:ind w:left="6611" w:hanging="360"/>
-      </w:pPr>
-    </w:lvl>
-    <w:lvl w:ilvl="8" w:tplc="0419001B" w:tentative="1">
+        <w:ind w:left="2291" w:hanging="1080"/>
+      </w:pPr>
+      <w:rPr>
+        <w:rFonts w:hint="default"/>
+      </w:rPr>
+    </w:lvl>
+    <w:lvl w:ilvl="6">
       <w:start w:val="1"/>
-      <w:numFmt w:val="lowerRoman"/>
-      <w:lvlText w:val="%9."/>
-      <w:lvlJc w:val="right"/>
-      <w:pPr>
-        <w:ind w:left="7331" w:hanging="180"/>
-      </w:pPr>
+      <w:numFmt w:val="decimal"/>
+      <w:isLgl/>
+      <w:lvlText w:val="%1.%2.%3.%4.%5.%6.%7."/>
+      <w:lvlJc w:val="left"/>
+      <w:pPr>
+        <w:ind w:left="2651" w:hanging="1440"/>
+      </w:pPr>
+      <w:rPr>
+        <w:rFonts w:hint="default"/>
+      </w:rPr>
+    </w:lvl>
+    <w:lvl w:ilvl="7">
+      <w:start w:val="1"/>
+      <w:numFmt w:val="decimal"/>
+      <w:isLgl/>
+      <w:lvlText w:val="%1.%2.%3.%4.%5.%6.%7.%8."/>
+      <w:lvlJc w:val="left"/>
+      <w:pPr>
+        <w:ind w:left="2651" w:hanging="1440"/>
+      </w:pPr>
+      <w:rPr>
+        <w:rFonts w:hint="default"/>
+      </w:rPr>
+    </w:lvl>
+    <w:lvl w:ilvl="8">
+      <w:start w:val="1"/>
+      <w:numFmt w:val="decimal"/>
+      <w:isLgl/>
+      <w:lvlText w:val="%1.%2.%3.%4.%5.%6.%7.%8.%9."/>
+      <w:lvlJc w:val="left"/>
+      <w:pPr>
+        <w:ind w:left="3011" w:hanging="1800"/>
+      </w:pPr>
+      <w:rPr>
+        <w:rFonts w:hint="default"/>
+      </w:rPr>
     </w:lvl>
   </w:abstractNum>
   <w:abstractNum w:abstractNumId="18" w15:restartNumberingAfterBreak="0">
@@ -19057,7 +20853,6 @@
   <w:style w:type="character" w:default="1" w:styleId="a0">
     <w:name w:val="Default Paragraph Font"/>
     <w:uiPriority w:val="1"/>
-    <w:semiHidden/>
     <w:unhideWhenUsed/>
   </w:style>
   <w:style w:type="table" w:default="1" w:styleId="a1">
@@ -19808,7 +21603,7 @@
 </file>
 
 <file path=customXml/itemProps1.xml><?xml version="1.0" encoding="utf-8"?>
-<ds:datastoreItem xmlns:ds="http://schemas.openxmlformats.org/officeDocument/2006/customXml" ds:itemID="{654F57A1-2C23-4CD7-AD02-E8971A7F3447}">
+<ds:datastoreItem xmlns:ds="http://schemas.openxmlformats.org/officeDocument/2006/customXml" ds:itemID="{8EBA79FC-1BA1-466F-B5BF-95D90C9B1390}">
   <ds:schemaRefs>
     <ds:schemaRef ds:uri="http://schemas.openxmlformats.org/officeDocument/2006/bibliography"/>
   </ds:schemaRefs>

</xml_diff>

<commit_message>
ER diagramma un dokumentācija
</commit_message>
<xml_diff>
--- a/Kvalifikācijas_eksāmena_tehniskā_dokumentācija_Stifurska_k.docx
+++ b/Kvalifikācijas_eksāmena_tehniskā_dokumentācija_Stifurska_k.docx
@@ -2803,7 +2803,6 @@
               </w:rPr>
               <w:tab/>
             </w:r>
-            <w:bookmarkStart w:id="0" w:name="_GoBack"/>
             <w:r>
               <w:rPr>
                 <w:rStyle w:val="ab"/>
@@ -2811,7 +2810,6 @@
               </w:rPr>
               <w:t>Sistēmas nefunkcionālās prasības</w:t>
             </w:r>
-            <w:bookmarkEnd w:id="0"/>
             <w:r>
               <w:rPr>
                 <w:noProof/>
@@ -5245,12 +5243,12 @@
       <w:pPr>
         <w:pStyle w:val="1"/>
       </w:pPr>
-      <w:bookmarkStart w:id="1" w:name="_Toc130843754"/>
+      <w:bookmarkStart w:id="0" w:name="_Toc130843754"/>
       <w:r>
         <w:lastRenderedPageBreak/>
         <w:t>Ievads</w:t>
       </w:r>
-      <w:bookmarkEnd w:id="1"/>
+      <w:bookmarkEnd w:id="0"/>
     </w:p>
     <w:p>
       <w:pPr>
@@ -5706,12 +5704,12 @@
           <w:numId w:val="2"/>
         </w:numPr>
       </w:pPr>
-      <w:bookmarkStart w:id="2" w:name="_Toc130843755"/>
+      <w:bookmarkStart w:id="1" w:name="_Toc130843755"/>
       <w:r>
         <w:lastRenderedPageBreak/>
         <w:t>Uzdevuma formulējums</w:t>
       </w:r>
-      <w:bookmarkEnd w:id="2"/>
+      <w:bookmarkEnd w:id="1"/>
     </w:p>
     <w:p>
       <w:pPr>
@@ -6090,12 +6088,12 @@
           <w:numId w:val="2"/>
         </w:numPr>
       </w:pPr>
-      <w:bookmarkStart w:id="3" w:name="_Toc130843756"/>
+      <w:bookmarkStart w:id="2" w:name="_Toc130843756"/>
       <w:r>
         <w:lastRenderedPageBreak/>
         <w:t>Programmatūras prasību specifikācija</w:t>
       </w:r>
-      <w:bookmarkEnd w:id="3"/>
+      <w:bookmarkEnd w:id="2"/>
     </w:p>
     <w:p>
       <w:pPr>
@@ -6105,11 +6103,11 @@
           <w:numId w:val="2"/>
         </w:numPr>
       </w:pPr>
-      <w:bookmarkStart w:id="4" w:name="_Toc130843757"/>
+      <w:bookmarkStart w:id="3" w:name="_Toc130843757"/>
       <w:r>
         <w:t>Produkta perspektīva</w:t>
       </w:r>
-      <w:bookmarkEnd w:id="4"/>
+      <w:bookmarkEnd w:id="3"/>
     </w:p>
     <w:p>
       <w:pPr>
@@ -6188,11 +6186,11 @@
           <w:numId w:val="2"/>
         </w:numPr>
       </w:pPr>
-      <w:bookmarkStart w:id="5" w:name="_Toc130843758"/>
+      <w:bookmarkStart w:id="4" w:name="_Toc130843758"/>
       <w:r>
         <w:t>Sistēmas funkcionālās prasības</w:t>
       </w:r>
-      <w:bookmarkEnd w:id="5"/>
+      <w:bookmarkEnd w:id="4"/>
     </w:p>
     <w:p>
       <w:pPr>
@@ -6202,11 +6200,11 @@
           <w:numId w:val="2"/>
         </w:numPr>
       </w:pPr>
-      <w:bookmarkStart w:id="6" w:name="_Toc130843759"/>
+      <w:bookmarkStart w:id="5" w:name="_Toc130843759"/>
       <w:r>
         <w:t>Administratora autorizācija</w:t>
       </w:r>
-      <w:bookmarkEnd w:id="6"/>
+      <w:bookmarkEnd w:id="5"/>
     </w:p>
     <w:p>
       <w:pPr>
@@ -6675,7 +6673,7 @@
           <w:numId w:val="2"/>
         </w:numPr>
       </w:pPr>
-      <w:bookmarkStart w:id="7" w:name="_Toc130843760"/>
+      <w:bookmarkStart w:id="6" w:name="_Toc130843760"/>
       <w:r>
         <w:lastRenderedPageBreak/>
         <w:t>Pārdevēja</w:t>
@@ -6689,7 +6687,7 @@
       <w:r>
         <w:t>autorizācija</w:t>
       </w:r>
-      <w:bookmarkEnd w:id="7"/>
+      <w:bookmarkEnd w:id="6"/>
     </w:p>
     <w:p>
       <w:pPr>
@@ -7161,14 +7159,14 @@
           <w:lang w:val="ru-RU"/>
         </w:rPr>
       </w:pPr>
-      <w:bookmarkStart w:id="8" w:name="_Toc130843761"/>
+      <w:bookmarkStart w:id="7" w:name="_Toc130843761"/>
       <w:r>
         <w:t>Pā</w:t>
       </w:r>
       <w:r>
         <w:t>rdevēja reģistrācija sistēmā</w:t>
       </w:r>
-      <w:bookmarkEnd w:id="8"/>
+      <w:bookmarkEnd w:id="7"/>
     </w:p>
     <w:p>
       <w:pPr>
@@ -7852,6 +7850,102 @@
           </w:p>
         </w:tc>
       </w:tr>
+      <w:tr>
+        <w:tc>
+          <w:tcPr>
+            <w:tcW w:w="2261" w:type="dxa"/>
+          </w:tcPr>
+          <w:p>
+            <w:pPr>
+              <w:pStyle w:val="a5"/>
+              <w:spacing w:line="360" w:lineRule="auto"/>
+              <w:ind w:left="0" w:firstLine="0"/>
+              <w:jc w:val="left"/>
+              <w:rPr>
+                <w:b w:val="0"/>
+              </w:rPr>
+            </w:pPr>
+            <w:r>
+              <w:rPr>
+                <w:b w:val="0"/>
+              </w:rPr>
+              <w:t>Loma</w:t>
+            </w:r>
+          </w:p>
+        </w:tc>
+        <w:tc>
+          <w:tcPr>
+            <w:tcW w:w="999" w:type="dxa"/>
+          </w:tcPr>
+          <w:p>
+            <w:pPr>
+              <w:pStyle w:val="a5"/>
+              <w:spacing w:line="360" w:lineRule="auto"/>
+              <w:ind w:left="0" w:firstLine="0"/>
+              <w:jc w:val="left"/>
+              <w:rPr>
+                <w:b w:val="0"/>
+              </w:rPr>
+            </w:pPr>
+            <w:r>
+              <w:rPr>
+                <w:b w:val="0"/>
+              </w:rPr>
+              <w:t>Jā</w:t>
+            </w:r>
+          </w:p>
+        </w:tc>
+        <w:tc>
+          <w:tcPr>
+            <w:tcW w:w="3544" w:type="dxa"/>
+          </w:tcPr>
+          <w:p>
+            <w:pPr>
+              <w:spacing w:line="360" w:lineRule="auto"/>
+              <w:jc w:val="left"/>
+              <w:rPr>
+                <w:sz w:val="20"/>
+                <w:szCs w:val="20"/>
+              </w:rPr>
+            </w:pPr>
+            <w:proofErr w:type="spellStart"/>
+            <w:r>
+              <w:rPr>
+                <w:sz w:val="20"/>
+                <w:szCs w:val="20"/>
+                <w:lang w:val="ru-RU"/>
+              </w:rPr>
+              <w:t>Pēc</w:t>
+            </w:r>
+            <w:proofErr w:type="spellEnd"/>
+            <w:r>
+              <w:rPr>
+                <w:sz w:val="20"/>
+                <w:szCs w:val="20"/>
+                <w:lang w:val="ru-RU"/>
+              </w:rPr>
+              <w:t xml:space="preserve"> </w:t>
+            </w:r>
+            <w:proofErr w:type="spellStart"/>
+            <w:r>
+              <w:rPr>
+                <w:sz w:val="20"/>
+                <w:szCs w:val="20"/>
+                <w:lang w:val="ru-RU"/>
+              </w:rPr>
+              <w:t>noklusējuma</w:t>
+            </w:r>
+            <w:proofErr w:type="spellEnd"/>
+            <w:r>
+              <w:rPr>
+                <w:sz w:val="20"/>
+                <w:szCs w:val="20"/>
+              </w:rPr>
+              <w:t>: ‘pārdevējs’</w:t>
+            </w:r>
+          </w:p>
+        </w:tc>
+      </w:tr>
     </w:tbl>
     <w:p>
       <w:pPr>
@@ -8045,14 +8139,14 @@
           <w:numId w:val="2"/>
         </w:numPr>
       </w:pPr>
-      <w:bookmarkStart w:id="9" w:name="_Toc130843762"/>
+      <w:bookmarkStart w:id="8" w:name="_Toc130843762"/>
       <w:r>
         <w:t>Pre</w:t>
       </w:r>
       <w:r>
         <w:t>ču reģistrācija sistēmā</w:t>
       </w:r>
-      <w:bookmarkEnd w:id="9"/>
+      <w:bookmarkEnd w:id="8"/>
     </w:p>
     <w:p>
       <w:pPr>
@@ -8300,6 +8394,83 @@
         </w:tc>
       </w:tr>
       <w:tr>
+        <w:tc>
+          <w:tcPr>
+            <w:tcW w:w="2261" w:type="dxa"/>
+            <w:shd w:val="clear" w:color="auto" w:fill="auto"/>
+          </w:tcPr>
+          <w:p>
+            <w:pPr>
+              <w:pStyle w:val="a5"/>
+              <w:spacing w:line="360" w:lineRule="auto"/>
+              <w:ind w:left="0" w:firstLine="0"/>
+              <w:jc w:val="both"/>
+              <w:rPr>
+                <w:b w:val="0"/>
+              </w:rPr>
+            </w:pPr>
+            <w:r>
+              <w:rPr>
+                <w:b w:val="0"/>
+              </w:rPr>
+              <w:t>Kategoriju apakšsadaļa</w:t>
+            </w:r>
+          </w:p>
+        </w:tc>
+        <w:tc>
+          <w:tcPr>
+            <w:tcW w:w="999" w:type="dxa"/>
+            <w:shd w:val="clear" w:color="auto" w:fill="auto"/>
+          </w:tcPr>
+          <w:p>
+            <w:pPr>
+              <w:pStyle w:val="a5"/>
+              <w:spacing w:line="360" w:lineRule="auto"/>
+              <w:ind w:left="0" w:firstLine="0"/>
+              <w:jc w:val="both"/>
+              <w:rPr>
+                <w:b w:val="0"/>
+              </w:rPr>
+            </w:pPr>
+            <w:r>
+              <w:rPr>
+                <w:b w:val="0"/>
+              </w:rPr>
+              <w:t>Jā</w:t>
+            </w:r>
+          </w:p>
+        </w:tc>
+        <w:tc>
+          <w:tcPr>
+            <w:tcW w:w="3544" w:type="dxa"/>
+            <w:shd w:val="clear" w:color="auto" w:fill="auto"/>
+          </w:tcPr>
+          <w:p>
+            <w:pPr>
+              <w:pStyle w:val="a5"/>
+              <w:spacing w:line="360" w:lineRule="auto"/>
+              <w:ind w:left="0" w:firstLine="0"/>
+              <w:jc w:val="both"/>
+              <w:rPr>
+                <w:b w:val="0"/>
+              </w:rPr>
+            </w:pPr>
+            <w:r>
+              <w:rPr>
+                <w:b w:val="0"/>
+              </w:rPr>
+              <w:t>V</w:t>
+            </w:r>
+            <w:r>
+              <w:rPr>
+                <w:b w:val="0"/>
+              </w:rPr>
+              <w:t>arat izvēlēties no saraksta</w:t>
+            </w:r>
+          </w:p>
+        </w:tc>
+      </w:tr>
+      <w:tr>
         <w:trPr>
           <w:trHeight w:val="302"/>
         </w:trPr>
@@ -8424,6 +8595,8 @@
             </w:pPr>
           </w:p>
         </w:tc>
+        <w:bookmarkStart w:id="9" w:name="_GoBack"/>
+        <w:bookmarkEnd w:id="9"/>
       </w:tr>
       <w:tr>
         <w:tc>
@@ -8818,6 +8991,7 @@
         <w:rPr>
           <w:u w:val="single"/>
         </w:rPr>
+        <w:lastRenderedPageBreak/>
         <w:t>Izvaddati:</w:t>
       </w:r>
     </w:p>
@@ -8856,7 +9030,6 @@
         <w:spacing w:line="360" w:lineRule="auto"/>
       </w:pPr>
       <w:r>
-        <w:lastRenderedPageBreak/>
         <w:t>Paziņojums par veiksmīgu reģistrāciju</w:t>
       </w:r>
       <w:r>
@@ -9593,11 +9766,7 @@
         <w:t>,</w:t>
       </w:r>
       <w:r>
-        <w:t xml:space="preserve"> vai visi obligātie ievadlauki ir </w:t>
-      </w:r>
-      <w:r>
-        <w:lastRenderedPageBreak/>
-        <w:t>aizpildīti. Ja</w:t>
+        <w:t xml:space="preserve"> vai visi obligātie ievadlauki ir aizpildīti. Ja</w:t>
       </w:r>
       <w:r>
         <w:t xml:space="preserve"> </w:t>
@@ -10647,7 +10816,6 @@
         <w:spacing w:line="360" w:lineRule="auto"/>
       </w:pPr>
       <w:r>
-        <w:lastRenderedPageBreak/>
         <w:t>Tabula, kurā tiek parādīti visi dati par produktu</w:t>
       </w:r>
       <w:r>
@@ -11850,6 +12018,7 @@
         <w:spacing w:line="360" w:lineRule="auto"/>
       </w:pPr>
       <w:r>
+        <w:lastRenderedPageBreak/>
         <w:t>9</w:t>
       </w:r>
       <w:r>
@@ -11905,7 +12074,6 @@
               <w:rPr>
                 <w:b w:val="0"/>
               </w:rPr>
-              <w:lastRenderedPageBreak/>
               <w:t>Nosaukums</w:t>
             </w:r>
           </w:p>
@@ -12656,6 +12824,7 @@
               <w:rPr>
                 <w:b w:val="0"/>
               </w:rPr>
+              <w:lastRenderedPageBreak/>
               <w:t>Nosaukums</w:t>
             </w:r>
           </w:p>
@@ -13765,11 +13934,7 @@
         <w:t xml:space="preserve">. </w:t>
       </w:r>
       <w:r>
-        <w:t xml:space="preserve">Ja </w:t>
-      </w:r>
-      <w:r>
-        <w:lastRenderedPageBreak/>
-        <w:t>atlasītā</w:t>
+        <w:t>Ja atlasītā</w:t>
       </w:r>
       <w:r>
         <w:t>s</w:t>
@@ -14742,6 +14907,7 @@
               <w:rPr>
                 <w:b w:val="0"/>
               </w:rPr>
+              <w:lastRenderedPageBreak/>
               <w:t>Vārds</w:t>
             </w:r>
           </w:p>
@@ -14890,7 +15056,6 @@
               <w:rPr>
                 <w:b w:val="0"/>
               </w:rPr>
-              <w:lastRenderedPageBreak/>
               <w:t>E-pasts</w:t>
             </w:r>
           </w:p>
@@ -15962,6 +16127,7 @@
         <w:rPr>
           <w:u w:val="single"/>
         </w:rPr>
+        <w:lastRenderedPageBreak/>
         <w:t>Izvaddati:</w:t>
       </w:r>
     </w:p>
@@ -16003,7 +16169,6 @@
         </w:rPr>
       </w:pPr>
       <w:r>
-        <w:lastRenderedPageBreak/>
         <w:t>Paziņojums par veiksmīgu rediģēšanu.</w:t>
       </w:r>
     </w:p>
@@ -16522,160 +16687,160 @@
         <w:spacing w:line="360" w:lineRule="auto"/>
         <w:ind w:firstLine="360"/>
         <w:rPr>
-          <w:lang w:val="ru-RU"/>
+          <w:lang w:val="en-US"/>
         </w:rPr>
       </w:pPr>
       <w:proofErr w:type="spellStart"/>
       <w:r>
         <w:rPr>
-          <w:lang w:val="ru-RU"/>
+          <w:lang w:val="en-US"/>
         </w:rPr>
         <w:t>Izstrādātājiem</w:t>
       </w:r>
       <w:proofErr w:type="spellEnd"/>
       <w:r>
         <w:rPr>
-          <w:lang w:val="ru-RU"/>
+          <w:lang w:val="en-US"/>
         </w:rPr>
         <w:t xml:space="preserve"> </w:t>
       </w:r>
       <w:proofErr w:type="spellStart"/>
       <w:r>
         <w:rPr>
-          <w:lang w:val="ru-RU"/>
+          <w:lang w:val="en-US"/>
         </w:rPr>
         <w:t>vajadzētu</w:t>
       </w:r>
       <w:proofErr w:type="spellEnd"/>
       <w:r>
         <w:rPr>
-          <w:lang w:val="ru-RU"/>
+          <w:lang w:val="en-US"/>
         </w:rPr>
         <w:t xml:space="preserve"> </w:t>
       </w:r>
       <w:proofErr w:type="spellStart"/>
       <w:r>
         <w:rPr>
-          <w:lang w:val="ru-RU"/>
+          <w:lang w:val="en-US"/>
         </w:rPr>
         <w:t>būt</w:t>
       </w:r>
       <w:proofErr w:type="spellEnd"/>
       <w:r>
         <w:rPr>
-          <w:lang w:val="ru-RU"/>
+          <w:lang w:val="en-US"/>
         </w:rPr>
         <w:t xml:space="preserve"> </w:t>
       </w:r>
       <w:proofErr w:type="spellStart"/>
       <w:r>
         <w:rPr>
-          <w:lang w:val="ru-RU"/>
+          <w:lang w:val="en-US"/>
         </w:rPr>
         <w:t>iespējai</w:t>
       </w:r>
       <w:proofErr w:type="spellEnd"/>
       <w:r>
         <w:rPr>
-          <w:lang w:val="ru-RU"/>
+          <w:lang w:val="en-US"/>
         </w:rPr>
         <w:t xml:space="preserve"> </w:t>
       </w:r>
       <w:proofErr w:type="spellStart"/>
       <w:r>
         <w:rPr>
-          <w:lang w:val="ru-RU"/>
+          <w:lang w:val="en-US"/>
         </w:rPr>
         <w:t>paplašināt</w:t>
       </w:r>
       <w:proofErr w:type="spellEnd"/>
       <w:r>
         <w:rPr>
-          <w:lang w:val="ru-RU"/>
+          <w:lang w:val="en-US"/>
         </w:rPr>
         <w:t xml:space="preserve"> </w:t>
       </w:r>
+      <w:proofErr w:type="gramStart"/>
+      <w:r>
+        <w:rPr>
+          <w:lang w:val="en-US"/>
+        </w:rPr>
+        <w:t>un</w:t>
+      </w:r>
+      <w:proofErr w:type="gramEnd"/>
+      <w:r>
+        <w:rPr>
+          <w:lang w:val="en-US"/>
+        </w:rPr>
+        <w:t xml:space="preserve"> </w:t>
+      </w:r>
       <w:proofErr w:type="spellStart"/>
       <w:r>
         <w:rPr>
-          <w:lang w:val="ru-RU"/>
-        </w:rPr>
-        <w:t>un</w:t>
+          <w:lang w:val="en-US"/>
+        </w:rPr>
+        <w:t>atjaunināt</w:t>
       </w:r>
       <w:proofErr w:type="spellEnd"/>
       <w:r>
         <w:rPr>
-          <w:lang w:val="ru-RU"/>
+          <w:lang w:val="en-US"/>
         </w:rPr>
         <w:t xml:space="preserve"> </w:t>
       </w:r>
       <w:proofErr w:type="spellStart"/>
       <w:r>
         <w:rPr>
-          <w:lang w:val="ru-RU"/>
-        </w:rPr>
-        <w:t>atjaunināt</w:t>
+          <w:lang w:val="en-US"/>
+        </w:rPr>
+        <w:t>lietotni</w:t>
       </w:r>
       <w:proofErr w:type="spellEnd"/>
       <w:r>
         <w:rPr>
-          <w:lang w:val="ru-RU"/>
+          <w:lang w:val="en-US"/>
+        </w:rPr>
+        <w:t xml:space="preserve">, </w:t>
+      </w:r>
+      <w:proofErr w:type="spellStart"/>
+      <w:r>
+        <w:rPr>
+          <w:lang w:val="en-US"/>
+        </w:rPr>
+        <w:t>nepārtraucot</w:t>
+      </w:r>
+      <w:proofErr w:type="spellEnd"/>
+      <w:r>
+        <w:rPr>
+          <w:lang w:val="en-US"/>
         </w:rPr>
         <w:t xml:space="preserve"> </w:t>
       </w:r>
       <w:proofErr w:type="spellStart"/>
       <w:r>
         <w:rPr>
-          <w:lang w:val="ru-RU"/>
-        </w:rPr>
-        <w:t>lietotni</w:t>
+          <w:lang w:val="en-US"/>
+        </w:rPr>
+        <w:t>iestudējuma</w:t>
       </w:r>
       <w:proofErr w:type="spellEnd"/>
       <w:r>
         <w:rPr>
-          <w:lang w:val="ru-RU"/>
-        </w:rPr>
-        <w:t xml:space="preserve">, </w:t>
+          <w:lang w:val="en-US"/>
+        </w:rPr>
+        <w:t xml:space="preserve"> </w:t>
       </w:r>
       <w:proofErr w:type="spellStart"/>
       <w:r>
         <w:rPr>
-          <w:lang w:val="ru-RU"/>
-        </w:rPr>
-        <w:t>nepārtraucot</w:t>
+          <w:lang w:val="en-US"/>
+        </w:rPr>
+        <w:t>versiju</w:t>
       </w:r>
       <w:proofErr w:type="spellEnd"/>
       <w:r>
         <w:rPr>
-          <w:lang w:val="ru-RU"/>
-        </w:rPr>
-        <w:t xml:space="preserve"> </w:t>
-      </w:r>
-      <w:proofErr w:type="spellStart"/>
-      <w:r>
-        <w:rPr>
-          <w:lang w:val="ru-RU"/>
-        </w:rPr>
-        <w:t>iestudējuma</w:t>
-      </w:r>
-      <w:proofErr w:type="spellEnd"/>
-      <w:r>
-        <w:rPr>
-          <w:lang w:val="ru-RU"/>
-        </w:rPr>
-        <w:t xml:space="preserve"> </w:t>
-      </w:r>
-      <w:proofErr w:type="spellStart"/>
-      <w:r>
-        <w:rPr>
-          <w:lang w:val="ru-RU"/>
-        </w:rPr>
-        <w:t>versiju</w:t>
-      </w:r>
-      <w:proofErr w:type="spellEnd"/>
-      <w:r>
-        <w:rPr>
-          <w:lang w:val="ru-RU"/>
+          <w:lang w:val="en-US"/>
         </w:rPr>
         <w:t>.</w:t>
       </w:r>
@@ -16855,9 +17020,6 @@
         <w:t xml:space="preserve"> </w:t>
       </w:r>
       <w:r>
-        <w:rPr>
-          <w:lang w:val="ru-RU"/>
-        </w:rPr>
         <w:t xml:space="preserve"> </w:t>
       </w:r>
       <w:r>
@@ -16895,9 +17057,6 @@
       </w:pPr>
       <w:bookmarkStart w:id="28" w:name="_Toc130843781"/>
       <w:r>
-        <w:rPr>
-          <w:lang w:val="ru-RU"/>
-        </w:rPr>
         <w:t xml:space="preserve">2.2.6. </w:t>
       </w:r>
       <w:r>
@@ -16967,6 +17126,7 @@
         <w:spacing w:line="360" w:lineRule="auto"/>
       </w:pPr>
       <w:r>
+        <w:lastRenderedPageBreak/>
         <w:t xml:space="preserve">Administrators – lietotājs ar tiesībām rediģēt </w:t>
       </w:r>
       <w:r>
@@ -17013,7 +17173,6 @@
         <w:spacing w:line="360" w:lineRule="auto"/>
       </w:pPr>
       <w:r>
-        <w:lastRenderedPageBreak/>
         <w:t>Pārdevē</w:t>
       </w:r>
       <w:r>
@@ -17595,7 +17754,6 @@
         <w:docPartUnique/>
       </w:docPartObj>
     </w:sdtPr>
-    <w:sdtEndPr/>
     <w:sdtContent>
       <w:p>
         <w:pPr>
@@ -17616,7 +17774,7 @@
             <w:noProof/>
             <w:lang w:val="ru-RU"/>
           </w:rPr>
-          <w:t>22</w:t>
+          <w:t>8</w:t>
         </w:r>
         <w:r>
           <w:fldChar w:fldCharType="end"/>
@@ -17674,7 +17832,7 @@
         <v:path o:extrusionok="f" gradientshapeok="t" o:connecttype="rect"/>
         <o:lock v:ext="edit" aspectratio="t"/>
       </v:shapetype>
-      <v:shape id="_x0000_i1027" type="#_x0000_t75" style="width:8.85pt;height:8.85pt" o:bullet="t">
+      <v:shape id="_x0000_i1030" type="#_x0000_t75" style="width:9pt;height:9pt" o:bullet="t">
         <v:imagedata r:id="rId1" o:title="clip_image001"/>
       </v:shape>
     </w:pict>
@@ -20853,6 +21011,7 @@
   <w:style w:type="character" w:default="1" w:styleId="a0">
     <w:name w:val="Default Paragraph Font"/>
     <w:uiPriority w:val="1"/>
+    <w:semiHidden/>
     <w:unhideWhenUsed/>
   </w:style>
   <w:style w:type="table" w:default="1" w:styleId="a1">
@@ -21603,7 +21762,7 @@
 </file>
 
 <file path=customXml/itemProps1.xml><?xml version="1.0" encoding="utf-8"?>
-<ds:datastoreItem xmlns:ds="http://schemas.openxmlformats.org/officeDocument/2006/customXml" ds:itemID="{8EBA79FC-1BA1-466F-B5BF-95D90C9B1390}">
+<ds:datastoreItem xmlns:ds="http://schemas.openxmlformats.org/officeDocument/2006/customXml" ds:itemID="{F917FBAB-9F94-4097-A6BF-6E6A44B7576C}">
   <ds:schemaRefs>
     <ds:schemaRef ds:uri="http://schemas.openxmlformats.org/officeDocument/2006/bibliography"/>
   </ds:schemaRefs>

</xml_diff>